<commit_message>
Continue work of write up
</commit_message>
<xml_diff>
--- a/Final Report.docx
+++ b/Final Report.docx
@@ -188,8 +188,6 @@
       <w:sdtPr>
         <w:rPr>
           <w:rFonts w:asciiTheme="minorHAnsi" w:eastAsiaTheme="minorEastAsia" w:hAnsiTheme="minorHAnsi" w:cstheme="minorBidi"/>
-          <w:b w:val="0"/>
-          <w:bCs w:val="0"/>
           <w:color w:val="auto"/>
           <w:sz w:val="22"/>
           <w:szCs w:val="22"/>
@@ -203,7 +201,10 @@
       </w:sdtPr>
       <w:sdtEndPr>
         <w:rPr>
+          <w:b w:val="0"/>
+          <w:bCs w:val="0"/>
           <w:noProof/>
+          <w:u w:val="none"/>
         </w:rPr>
       </w:sdtEndPr>
       <w:sdtContent>
@@ -234,7 +235,7 @@
           <w:r>
             <w:fldChar w:fldCharType="separate"/>
           </w:r>
-          <w:hyperlink w:anchor="_Toc477962942" w:history="1">
+          <w:hyperlink w:anchor="_Toc478070177" w:history="1">
             <w:r>
               <w:rPr>
                 <w:rStyle w:val="Hyperlink"/>
@@ -261,7 +262,7 @@
                 <w:noProof/>
                 <w:webHidden/>
               </w:rPr>
-              <w:instrText xml:space="preserve"> PAGEREF _Toc477962942 \h </w:instrText>
+              <w:instrText xml:space="preserve"> PAGEREF _Toc478070177 \h </w:instrText>
             </w:r>
             <w:r>
               <w:rPr>
@@ -302,7 +303,7 @@
               <w:noProof/>
             </w:rPr>
           </w:pPr>
-          <w:hyperlink w:anchor="_Toc477962943" w:history="1">
+          <w:hyperlink w:anchor="_Toc478070178" w:history="1">
             <w:r>
               <w:rPr>
                 <w:rStyle w:val="Hyperlink"/>
@@ -329,7 +330,7 @@
                 <w:noProof/>
                 <w:webHidden/>
               </w:rPr>
-              <w:instrText xml:space="preserve"> PAGEREF _Toc477962943 \h </w:instrText>
+              <w:instrText xml:space="preserve"> PAGEREF _Toc478070178 \h </w:instrText>
             </w:r>
             <w:r>
               <w:rPr>
@@ -370,7 +371,7 @@
               <w:noProof/>
             </w:rPr>
           </w:pPr>
-          <w:hyperlink w:anchor="_Toc477962944" w:history="1">
+          <w:hyperlink w:anchor="_Toc478070179" w:history="1">
             <w:r>
               <w:rPr>
                 <w:rStyle w:val="Hyperlink"/>
@@ -397,7 +398,7 @@
                 <w:noProof/>
                 <w:webHidden/>
               </w:rPr>
-              <w:instrText xml:space="preserve"> PAGEREF _Toc477962944 \h </w:instrText>
+              <w:instrText xml:space="preserve"> PAGEREF _Toc478070179 \h </w:instrText>
             </w:r>
             <w:r>
               <w:rPr>
@@ -438,7 +439,7 @@
               <w:noProof/>
             </w:rPr>
           </w:pPr>
-          <w:hyperlink w:anchor="_Toc477962945" w:history="1">
+          <w:hyperlink w:anchor="_Toc478070180" w:history="1">
             <w:r>
               <w:rPr>
                 <w:rStyle w:val="Hyperlink"/>
@@ -465,7 +466,7 @@
                 <w:noProof/>
                 <w:webHidden/>
               </w:rPr>
-              <w:instrText xml:space="preserve"> PAGEREF _Toc477962945 \h </w:instrText>
+              <w:instrText xml:space="preserve"> PAGEREF _Toc478070180 \h </w:instrText>
             </w:r>
             <w:r>
               <w:rPr>
@@ -506,7 +507,7 @@
               <w:noProof/>
             </w:rPr>
           </w:pPr>
-          <w:hyperlink w:anchor="_Toc477962946" w:history="1">
+          <w:hyperlink w:anchor="_Toc478070181" w:history="1">
             <w:r>
               <w:rPr>
                 <w:rStyle w:val="Hyperlink"/>
@@ -533,7 +534,7 @@
                 <w:noProof/>
                 <w:webHidden/>
               </w:rPr>
-              <w:instrText xml:space="preserve"> PAGEREF _Toc477962946 \h </w:instrText>
+              <w:instrText xml:space="preserve"> PAGEREF _Toc478070181 \h </w:instrText>
             </w:r>
             <w:r>
               <w:rPr>
@@ -574,7 +575,7 @@
               <w:noProof/>
             </w:rPr>
           </w:pPr>
-          <w:hyperlink w:anchor="_Toc477962947" w:history="1">
+          <w:hyperlink w:anchor="_Toc478070182" w:history="1">
             <w:r>
               <w:rPr>
                 <w:rStyle w:val="Hyperlink"/>
@@ -601,7 +602,7 @@
                 <w:noProof/>
                 <w:webHidden/>
               </w:rPr>
-              <w:instrText xml:space="preserve"> PAGEREF _Toc477962947 \h </w:instrText>
+              <w:instrText xml:space="preserve"> PAGEREF _Toc478070182 \h </w:instrText>
             </w:r>
             <w:r>
               <w:rPr>
@@ -642,7 +643,7 @@
               <w:noProof/>
             </w:rPr>
           </w:pPr>
-          <w:hyperlink w:anchor="_Toc477962948" w:history="1">
+          <w:hyperlink w:anchor="_Toc478070183" w:history="1">
             <w:r>
               <w:rPr>
                 <w:rStyle w:val="Hyperlink"/>
@@ -669,7 +670,7 @@
                 <w:noProof/>
                 <w:webHidden/>
               </w:rPr>
-              <w:instrText xml:space="preserve"> PAGEREF _Toc477962948 \h </w:instrText>
+              <w:instrText xml:space="preserve"> PAGEREF _Toc478070183 \h </w:instrText>
             </w:r>
             <w:r>
               <w:rPr>
@@ -710,7 +711,7 @@
               <w:noProof/>
             </w:rPr>
           </w:pPr>
-          <w:hyperlink w:anchor="_Toc477962949" w:history="1">
+          <w:hyperlink w:anchor="_Toc478070184" w:history="1">
             <w:r>
               <w:rPr>
                 <w:rStyle w:val="Hyperlink"/>
@@ -737,7 +738,7 @@
                 <w:noProof/>
                 <w:webHidden/>
               </w:rPr>
-              <w:instrText xml:space="preserve"> PAGEREF _Toc477962949 \h </w:instrText>
+              <w:instrText xml:space="preserve"> PAGEREF _Toc478070184 \h </w:instrText>
             </w:r>
             <w:r>
               <w:rPr>
@@ -778,7 +779,7 @@
               <w:noProof/>
             </w:rPr>
           </w:pPr>
-          <w:hyperlink w:anchor="_Toc477962950" w:history="1">
+          <w:hyperlink w:anchor="_Toc478070185" w:history="1">
             <w:r>
               <w:rPr>
                 <w:rStyle w:val="Hyperlink"/>
@@ -805,7 +806,7 @@
                 <w:noProof/>
                 <w:webHidden/>
               </w:rPr>
-              <w:instrText xml:space="preserve"> PAGEREF _Toc477962950 \h </w:instrText>
+              <w:instrText xml:space="preserve"> PAGEREF _Toc478070185 \h </w:instrText>
             </w:r>
             <w:r>
               <w:rPr>
@@ -846,7 +847,7 @@
               <w:noProof/>
             </w:rPr>
           </w:pPr>
-          <w:hyperlink w:anchor="_Toc477962951" w:history="1">
+          <w:hyperlink w:anchor="_Toc478070186" w:history="1">
             <w:r>
               <w:rPr>
                 <w:rStyle w:val="Hyperlink"/>
@@ -873,7 +874,7 @@
                 <w:noProof/>
                 <w:webHidden/>
               </w:rPr>
-              <w:instrText xml:space="preserve"> PAGEREF _Toc477962951 \h </w:instrText>
+              <w:instrText xml:space="preserve"> PAGEREF _Toc478070186 \h </w:instrText>
             </w:r>
             <w:r>
               <w:rPr>
@@ -914,7 +915,7 @@
               <w:noProof/>
             </w:rPr>
           </w:pPr>
-          <w:hyperlink w:anchor="_Toc477962952" w:history="1">
+          <w:hyperlink w:anchor="_Toc478070187" w:history="1">
             <w:r>
               <w:rPr>
                 <w:rStyle w:val="Hyperlink"/>
@@ -941,7 +942,7 @@
                 <w:noProof/>
                 <w:webHidden/>
               </w:rPr>
-              <w:instrText xml:space="preserve"> PAGEREF _Toc477962952 \h </w:instrText>
+              <w:instrText xml:space="preserve"> PAGEREF _Toc478070187 \h </w:instrText>
             </w:r>
             <w:r>
               <w:rPr>
@@ -982,7 +983,7 @@
               <w:noProof/>
             </w:rPr>
           </w:pPr>
-          <w:hyperlink w:anchor="_Toc477962953" w:history="1">
+          <w:hyperlink w:anchor="_Toc478070188" w:history="1">
             <w:r>
               <w:rPr>
                 <w:rStyle w:val="Hyperlink"/>
@@ -1009,7 +1010,7 @@
                 <w:noProof/>
                 <w:webHidden/>
               </w:rPr>
-              <w:instrText xml:space="preserve"> PAGEREF _Toc477962953 \h </w:instrText>
+              <w:instrText xml:space="preserve"> PAGEREF _Toc478070188 \h </w:instrText>
             </w:r>
             <w:r>
               <w:rPr>
@@ -1050,7 +1051,7 @@
               <w:noProof/>
             </w:rPr>
           </w:pPr>
-          <w:hyperlink w:anchor="_Toc477962954" w:history="1">
+          <w:hyperlink w:anchor="_Toc478070189" w:history="1">
             <w:r>
               <w:rPr>
                 <w:rStyle w:val="Hyperlink"/>
@@ -1077,7 +1078,7 @@
                 <w:noProof/>
                 <w:webHidden/>
               </w:rPr>
-              <w:instrText xml:space="preserve"> PAGEREF _Toc477962954 \h </w:instrText>
+              <w:instrText xml:space="preserve"> PAGEREF _Toc478070189 \h </w:instrText>
             </w:r>
             <w:r>
               <w:rPr>
@@ -1118,7 +1119,7 @@
               <w:noProof/>
             </w:rPr>
           </w:pPr>
-          <w:hyperlink w:anchor="_Toc477962955" w:history="1">
+          <w:hyperlink w:anchor="_Toc478070190" w:history="1">
             <w:r>
               <w:rPr>
                 <w:rStyle w:val="Hyperlink"/>
@@ -1145,7 +1146,7 @@
                 <w:noProof/>
                 <w:webHidden/>
               </w:rPr>
-              <w:instrText xml:space="preserve"> PAGEREF _Toc477962955 \h </w:instrText>
+              <w:instrText xml:space="preserve"> PAGEREF _Toc478070190 \h </w:instrText>
             </w:r>
             <w:r>
               <w:rPr>
@@ -1186,7 +1187,7 @@
               <w:noProof/>
             </w:rPr>
           </w:pPr>
-          <w:hyperlink w:anchor="_Toc477962956" w:history="1">
+          <w:hyperlink w:anchor="_Toc478070191" w:history="1">
             <w:r>
               <w:rPr>
                 <w:rStyle w:val="Hyperlink"/>
@@ -1213,7 +1214,7 @@
                 <w:noProof/>
                 <w:webHidden/>
               </w:rPr>
-              <w:instrText xml:space="preserve"> PAGEREF _Toc477962956 \h </w:instrText>
+              <w:instrText xml:space="preserve"> PAGEREF _Toc478070191 \h </w:instrText>
             </w:r>
             <w:r>
               <w:rPr>
@@ -1254,7 +1255,7 @@
               <w:noProof/>
             </w:rPr>
           </w:pPr>
-          <w:hyperlink w:anchor="_Toc477962957" w:history="1">
+          <w:hyperlink w:anchor="_Toc478070192" w:history="1">
             <w:r>
               <w:rPr>
                 <w:rStyle w:val="Hyperlink"/>
@@ -1281,7 +1282,7 @@
                 <w:noProof/>
                 <w:webHidden/>
               </w:rPr>
-              <w:instrText xml:space="preserve"> PAGEREF _Toc477962957 \h </w:instrText>
+              <w:instrText xml:space="preserve"> PAGEREF _Toc478070192 \h </w:instrText>
             </w:r>
             <w:r>
               <w:rPr>
@@ -1322,7 +1323,7 @@
               <w:noProof/>
             </w:rPr>
           </w:pPr>
-          <w:hyperlink w:anchor="_Toc477962958" w:history="1">
+          <w:hyperlink w:anchor="_Toc478070193" w:history="1">
             <w:r>
               <w:rPr>
                 <w:rStyle w:val="Hyperlink"/>
@@ -1357,7 +1358,7 @@
                 <w:noProof/>
                 <w:webHidden/>
               </w:rPr>
-              <w:instrText xml:space="preserve"> PAGEREF _Toc477962958 \h </w:instrText>
+              <w:instrText xml:space="preserve"> PAGEREF _Toc478070193 \h </w:instrText>
             </w:r>
             <w:r>
               <w:rPr>
@@ -1398,7 +1399,7 @@
               <w:noProof/>
             </w:rPr>
           </w:pPr>
-          <w:hyperlink w:anchor="_Toc477962959" w:history="1">
+          <w:hyperlink w:anchor="_Toc478070194" w:history="1">
             <w:r>
               <w:rPr>
                 <w:rStyle w:val="Hyperlink"/>
@@ -1425,7 +1426,7 @@
                 <w:noProof/>
                 <w:webHidden/>
               </w:rPr>
-              <w:instrText xml:space="preserve"> PAGEREF _Toc477962959 \h </w:instrText>
+              <w:instrText xml:space="preserve"> PAGEREF _Toc478070194 \h </w:instrText>
             </w:r>
             <w:r>
               <w:rPr>
@@ -1466,7 +1467,7 @@
               <w:noProof/>
             </w:rPr>
           </w:pPr>
-          <w:hyperlink w:anchor="_Toc477962960" w:history="1">
+          <w:hyperlink w:anchor="_Toc478070195" w:history="1">
             <w:r>
               <w:rPr>
                 <w:rStyle w:val="Hyperlink"/>
@@ -1493,7 +1494,7 @@
                 <w:noProof/>
                 <w:webHidden/>
               </w:rPr>
-              <w:instrText xml:space="preserve"> PAGEREF _Toc477962960 \h </w:instrText>
+              <w:instrText xml:space="preserve"> PAGEREF _Toc478070195 \h </w:instrText>
             </w:r>
             <w:r>
               <w:rPr>
@@ -1534,7 +1535,7 @@
               <w:noProof/>
             </w:rPr>
           </w:pPr>
-          <w:hyperlink w:anchor="_Toc477962961" w:history="1">
+          <w:hyperlink w:anchor="_Toc478070196" w:history="1">
             <w:r>
               <w:rPr>
                 <w:rStyle w:val="Hyperlink"/>
@@ -1561,7 +1562,7 @@
                 <w:noProof/>
                 <w:webHidden/>
               </w:rPr>
-              <w:instrText xml:space="preserve"> PAGEREF _Toc477962961 \h </w:instrText>
+              <w:instrText xml:space="preserve"> PAGEREF _Toc478070196 \h </w:instrText>
             </w:r>
             <w:r>
               <w:rPr>
@@ -1602,7 +1603,7 @@
               <w:noProof/>
             </w:rPr>
           </w:pPr>
-          <w:hyperlink w:anchor="_Toc477962962" w:history="1">
+          <w:hyperlink w:anchor="_Toc478070197" w:history="1">
             <w:r>
               <w:rPr>
                 <w:rStyle w:val="Hyperlink"/>
@@ -1629,7 +1630,7 @@
                 <w:noProof/>
                 <w:webHidden/>
               </w:rPr>
-              <w:instrText xml:space="preserve"> PAGEREF _Toc477962962 \h </w:instrText>
+              <w:instrText xml:space="preserve"> PAGEREF _Toc478070197 \h </w:instrText>
             </w:r>
             <w:r>
               <w:rPr>
@@ -1670,7 +1671,7 @@
               <w:noProof/>
             </w:rPr>
           </w:pPr>
-          <w:hyperlink w:anchor="_Toc477962963" w:history="1">
+          <w:hyperlink w:anchor="_Toc478070198" w:history="1">
             <w:r>
               <w:rPr>
                 <w:rStyle w:val="Hyperlink"/>
@@ -1697,7 +1698,7 @@
                 <w:noProof/>
                 <w:webHidden/>
               </w:rPr>
-              <w:instrText xml:space="preserve"> PAGEREF _Toc477962963 \h </w:instrText>
+              <w:instrText xml:space="preserve"> PAGEREF _Toc478070198 \h </w:instrText>
             </w:r>
             <w:r>
               <w:rPr>
@@ -1738,7 +1739,7 @@
               <w:noProof/>
             </w:rPr>
           </w:pPr>
-          <w:hyperlink w:anchor="_Toc477962964" w:history="1">
+          <w:hyperlink w:anchor="_Toc478070199" w:history="1">
             <w:r>
               <w:rPr>
                 <w:rStyle w:val="Hyperlink"/>
@@ -1765,7 +1766,7 @@
                 <w:noProof/>
                 <w:webHidden/>
               </w:rPr>
-              <w:instrText xml:space="preserve"> PAGEREF _Toc477962964 \h </w:instrText>
+              <w:instrText xml:space="preserve"> PAGEREF _Toc478070199 \h </w:instrText>
             </w:r>
             <w:r>
               <w:rPr>
@@ -1806,7 +1807,7 @@
               <w:noProof/>
             </w:rPr>
           </w:pPr>
-          <w:hyperlink w:anchor="_Toc477962965" w:history="1">
+          <w:hyperlink w:anchor="_Toc478070200" w:history="1">
             <w:r>
               <w:rPr>
                 <w:rStyle w:val="Hyperlink"/>
@@ -1841,7 +1842,7 @@
                 <w:noProof/>
                 <w:webHidden/>
               </w:rPr>
-              <w:instrText xml:space="preserve"> PAGEREF _Toc477962965 \h </w:instrText>
+              <w:instrText xml:space="preserve"> PAGEREF _Toc478070200 \h </w:instrText>
             </w:r>
             <w:r>
               <w:rPr>
@@ -1882,7 +1883,7 @@
               <w:noProof/>
             </w:rPr>
           </w:pPr>
-          <w:hyperlink w:anchor="_Toc477962966" w:history="1">
+          <w:hyperlink w:anchor="_Toc478070201" w:history="1">
             <w:r>
               <w:rPr>
                 <w:rStyle w:val="Hyperlink"/>
@@ -1909,7 +1910,7 @@
                 <w:noProof/>
                 <w:webHidden/>
               </w:rPr>
-              <w:instrText xml:space="preserve"> PAGEREF _Toc477962966 \h </w:instrText>
+              <w:instrText xml:space="preserve"> PAGEREF _Toc478070201 \h </w:instrText>
             </w:r>
             <w:r>
               <w:rPr>
@@ -1950,7 +1951,7 @@
               <w:noProof/>
             </w:rPr>
           </w:pPr>
-          <w:hyperlink w:anchor="_Toc477962967" w:history="1">
+          <w:hyperlink w:anchor="_Toc478070202" w:history="1">
             <w:r>
               <w:rPr>
                 <w:rStyle w:val="Hyperlink"/>
@@ -1977,7 +1978,7 @@
                 <w:noProof/>
                 <w:webHidden/>
               </w:rPr>
-              <w:instrText xml:space="preserve"> PAGEREF _Toc477962967 \h </w:instrText>
+              <w:instrText xml:space="preserve"> PAGEREF _Toc478070202 \h </w:instrText>
             </w:r>
             <w:r>
               <w:rPr>
@@ -2018,7 +2019,7 @@
               <w:noProof/>
             </w:rPr>
           </w:pPr>
-          <w:hyperlink w:anchor="_Toc477962968" w:history="1">
+          <w:hyperlink w:anchor="_Toc478070203" w:history="1">
             <w:r>
               <w:rPr>
                 <w:rStyle w:val="Hyperlink"/>
@@ -2045,7 +2046,7 @@
                 <w:noProof/>
                 <w:webHidden/>
               </w:rPr>
-              <w:instrText xml:space="preserve"> PAGEREF _Toc477962968 \h </w:instrText>
+              <w:instrText xml:space="preserve"> PAGEREF _Toc478070203 \h </w:instrText>
             </w:r>
             <w:r>
               <w:rPr>
@@ -2086,7 +2087,7 @@
               <w:noProof/>
             </w:rPr>
           </w:pPr>
-          <w:hyperlink w:anchor="_Toc477962969" w:history="1">
+          <w:hyperlink w:anchor="_Toc478070204" w:history="1">
             <w:r>
               <w:rPr>
                 <w:rStyle w:val="Hyperlink"/>
@@ -2113,7 +2114,75 @@
                 <w:noProof/>
                 <w:webHidden/>
               </w:rPr>
-              <w:instrText xml:space="preserve"> PAGEREF _Toc477962969 \h </w:instrText>
+              <w:instrText xml:space="preserve"> PAGEREF _Toc478070204 \h </w:instrText>
+            </w:r>
+            <w:r>
+              <w:rPr>
+                <w:noProof/>
+                <w:webHidden/>
+              </w:rPr>
+            </w:r>
+            <w:r>
+              <w:rPr>
+                <w:noProof/>
+                <w:webHidden/>
+              </w:rPr>
+              <w:fldChar w:fldCharType="separate"/>
+            </w:r>
+            <w:r>
+              <w:rPr>
+                <w:noProof/>
+                <w:webHidden/>
+              </w:rPr>
+              <w:t>18</w:t>
+            </w:r>
+            <w:r>
+              <w:rPr>
+                <w:noProof/>
+                <w:webHidden/>
+              </w:rPr>
+              <w:fldChar w:fldCharType="end"/>
+            </w:r>
+          </w:hyperlink>
+        </w:p>
+        <w:p>
+          <w:pPr>
+            <w:pStyle w:val="TOC2"/>
+            <w:tabs>
+              <w:tab w:val="right" w:leader="dot" w:pos="9016"/>
+            </w:tabs>
+            <w:rPr>
+              <w:noProof/>
+            </w:rPr>
+          </w:pPr>
+          <w:hyperlink w:anchor="_Toc478070205" w:history="1">
+            <w:r>
+              <w:rPr>
+                <w:rStyle w:val="Hyperlink"/>
+                <w:noProof/>
+              </w:rPr>
+              <w:t>Test Cases</w:t>
+            </w:r>
+            <w:r>
+              <w:rPr>
+                <w:noProof/>
+                <w:webHidden/>
+              </w:rPr>
+              <w:tab/>
+            </w:r>
+            <w:r>
+              <w:rPr>
+                <w:noProof/>
+                <w:webHidden/>
+              </w:rPr>
+              <w:fldChar w:fldCharType="begin"/>
+            </w:r>
+            <w:r>
+              <w:rPr>
+                <w:noProof/>
+                <w:webHidden/>
+              </w:rPr>
+              <w:instrText xml:space="preserve"> PAGEREF _Toc478070205 \h </w:instrText>
             </w:r>
             <w:r>
               <w:rPr>
@@ -2154,7 +2223,7 @@
               <w:noProof/>
             </w:rPr>
           </w:pPr>
-          <w:hyperlink w:anchor="_Toc477962970" w:history="1">
+          <w:hyperlink w:anchor="_Toc478070206" w:history="1">
             <w:r>
               <w:rPr>
                 <w:rStyle w:val="Hyperlink"/>
@@ -2182,7 +2251,7 @@
                 <w:noProof/>
                 <w:webHidden/>
               </w:rPr>
-              <w:instrText xml:space="preserve"> PAGEREF _Toc477962970 \h </w:instrText>
+              <w:instrText xml:space="preserve"> PAGEREF _Toc478070206 \h </w:instrText>
             </w:r>
             <w:r>
               <w:rPr>
@@ -2202,7 +2271,7 @@
                 <w:noProof/>
                 <w:webHidden/>
               </w:rPr>
-              <w:t>18</w:t>
+              <w:t>19</w:t>
             </w:r>
             <w:r>
               <w:rPr>
@@ -2223,7 +2292,7 @@
               <w:noProof/>
             </w:rPr>
           </w:pPr>
-          <w:hyperlink w:anchor="_Toc477962971" w:history="1">
+          <w:hyperlink w:anchor="_Toc478070207" w:history="1">
             <w:r>
               <w:rPr>
                 <w:rStyle w:val="Hyperlink"/>
@@ -2250,7 +2319,7 @@
                 <w:noProof/>
                 <w:webHidden/>
               </w:rPr>
-              <w:instrText xml:space="preserve"> PAGEREF _Toc477962971 \h </w:instrText>
+              <w:instrText xml:space="preserve"> PAGEREF _Toc478070207 \h </w:instrText>
             </w:r>
             <w:r>
               <w:rPr>
@@ -2270,7 +2339,7 @@
                 <w:noProof/>
                 <w:webHidden/>
               </w:rPr>
-              <w:t>19</w:t>
+              <w:t>20</w:t>
             </w:r>
             <w:r>
               <w:rPr>
@@ -2291,7 +2360,7 @@
               <w:noProof/>
             </w:rPr>
           </w:pPr>
-          <w:hyperlink w:anchor="_Toc477962972" w:history="1">
+          <w:hyperlink w:anchor="_Toc478070208" w:history="1">
             <w:r>
               <w:rPr>
                 <w:rStyle w:val="Hyperlink"/>
@@ -2318,7 +2387,7 @@
                 <w:noProof/>
                 <w:webHidden/>
               </w:rPr>
-              <w:instrText xml:space="preserve"> PAGEREF _Toc477962972 \h </w:instrText>
+              <w:instrText xml:space="preserve"> PAGEREF _Toc478070208 \h </w:instrText>
             </w:r>
             <w:r>
               <w:rPr>
@@ -2338,7 +2407,7 @@
                 <w:noProof/>
                 <w:webHidden/>
               </w:rPr>
-              <w:t>19</w:t>
+              <w:t>20</w:t>
             </w:r>
             <w:r>
               <w:rPr>
@@ -2359,7 +2428,7 @@
               <w:noProof/>
             </w:rPr>
           </w:pPr>
-          <w:hyperlink w:anchor="_Toc477962973" w:history="1">
+          <w:hyperlink w:anchor="_Toc478070209" w:history="1">
             <w:r>
               <w:rPr>
                 <w:rStyle w:val="Hyperlink"/>
@@ -2386,7 +2455,7 @@
                 <w:noProof/>
                 <w:webHidden/>
               </w:rPr>
-              <w:instrText xml:space="preserve"> PAGEREF _Toc477962973 \h </w:instrText>
+              <w:instrText xml:space="preserve"> PAGEREF _Toc478070209 \h </w:instrText>
             </w:r>
             <w:r>
               <w:rPr>
@@ -2406,7 +2475,7 @@
                 <w:noProof/>
                 <w:webHidden/>
               </w:rPr>
-              <w:t>20</w:t>
+              <w:t>21</w:t>
             </w:r>
             <w:r>
               <w:rPr>
@@ -2427,7 +2496,7 @@
               <w:noProof/>
             </w:rPr>
           </w:pPr>
-          <w:hyperlink w:anchor="_Toc477962974" w:history="1">
+          <w:hyperlink w:anchor="_Toc478070210" w:history="1">
             <w:r>
               <w:rPr>
                 <w:rStyle w:val="Hyperlink"/>
@@ -2454,7 +2523,7 @@
                 <w:noProof/>
                 <w:webHidden/>
               </w:rPr>
-              <w:instrText xml:space="preserve"> PAGEREF _Toc477962974 \h </w:instrText>
+              <w:instrText xml:space="preserve"> PAGEREF _Toc478070210 \h </w:instrText>
             </w:r>
             <w:r>
               <w:rPr>
@@ -2474,7 +2543,7 @@
                 <w:noProof/>
                 <w:webHidden/>
               </w:rPr>
-              <w:t>21</w:t>
+              <w:t>22</w:t>
             </w:r>
             <w:r>
               <w:rPr>
@@ -2495,7 +2564,7 @@
               <w:noProof/>
             </w:rPr>
           </w:pPr>
-          <w:hyperlink w:anchor="_Toc477962975" w:history="1">
+          <w:hyperlink w:anchor="_Toc478070211" w:history="1">
             <w:r>
               <w:rPr>
                 <w:rStyle w:val="Hyperlink"/>
@@ -2522,7 +2591,7 @@
                 <w:noProof/>
                 <w:webHidden/>
               </w:rPr>
-              <w:instrText xml:space="preserve"> PAGEREF _Toc477962975 \h </w:instrText>
+              <w:instrText xml:space="preserve"> PAGEREF _Toc478070211 \h </w:instrText>
             </w:r>
             <w:r>
               <w:rPr>
@@ -2542,7 +2611,7 @@
                 <w:noProof/>
                 <w:webHidden/>
               </w:rPr>
-              <w:t>22</w:t>
+              <w:t>23</w:t>
             </w:r>
             <w:r>
               <w:rPr>
@@ -2563,7 +2632,7 @@
               <w:noProof/>
             </w:rPr>
           </w:pPr>
-          <w:hyperlink w:anchor="_Toc477962976" w:history="1">
+          <w:hyperlink w:anchor="_Toc478070212" w:history="1">
             <w:r>
               <w:rPr>
                 <w:rStyle w:val="Hyperlink"/>
@@ -2590,7 +2659,7 @@
                 <w:noProof/>
                 <w:webHidden/>
               </w:rPr>
-              <w:instrText xml:space="preserve"> PAGEREF _Toc477962976 \h </w:instrText>
+              <w:instrText xml:space="preserve"> PAGEREF _Toc478070212 \h </w:instrText>
             </w:r>
             <w:r>
               <w:rPr>
@@ -2610,7 +2679,7 @@
                 <w:noProof/>
                 <w:webHidden/>
               </w:rPr>
-              <w:t>23</w:t>
+              <w:t>24</w:t>
             </w:r>
             <w:r>
               <w:rPr>
@@ -2631,7 +2700,7 @@
               <w:noProof/>
             </w:rPr>
           </w:pPr>
-          <w:hyperlink w:anchor="_Toc477962977" w:history="1">
+          <w:hyperlink w:anchor="_Toc478070213" w:history="1">
             <w:r>
               <w:rPr>
                 <w:rStyle w:val="Hyperlink"/>
@@ -2658,7 +2727,7 @@
                 <w:noProof/>
                 <w:webHidden/>
               </w:rPr>
-              <w:instrText xml:space="preserve"> PAGEREF _Toc477962977 \h </w:instrText>
+              <w:instrText xml:space="preserve"> PAGEREF _Toc478070213 \h </w:instrText>
             </w:r>
             <w:r>
               <w:rPr>
@@ -2678,7 +2747,75 @@
                 <w:noProof/>
                 <w:webHidden/>
               </w:rPr>
-              <w:t>24</w:t>
+              <w:t>25</w:t>
+            </w:r>
+            <w:r>
+              <w:rPr>
+                <w:noProof/>
+                <w:webHidden/>
+              </w:rPr>
+              <w:fldChar w:fldCharType="end"/>
+            </w:r>
+          </w:hyperlink>
+        </w:p>
+        <w:p>
+          <w:pPr>
+            <w:pStyle w:val="TOC2"/>
+            <w:tabs>
+              <w:tab w:val="right" w:leader="dot" w:pos="9016"/>
+            </w:tabs>
+            <w:rPr>
+              <w:noProof/>
+            </w:rPr>
+          </w:pPr>
+          <w:hyperlink w:anchor="_Toc478070214" w:history="1">
+            <w:r>
+              <w:rPr>
+                <w:rStyle w:val="Hyperlink"/>
+                <w:noProof/>
+              </w:rPr>
+              <w:t>Testing</w:t>
+            </w:r>
+            <w:r>
+              <w:rPr>
+                <w:noProof/>
+                <w:webHidden/>
+              </w:rPr>
+              <w:tab/>
+            </w:r>
+            <w:r>
+              <w:rPr>
+                <w:noProof/>
+                <w:webHidden/>
+              </w:rPr>
+              <w:fldChar w:fldCharType="begin"/>
+            </w:r>
+            <w:r>
+              <w:rPr>
+                <w:noProof/>
+                <w:webHidden/>
+              </w:rPr>
+              <w:instrText xml:space="preserve"> PAGEREF _Toc478070214 \h </w:instrText>
+            </w:r>
+            <w:r>
+              <w:rPr>
+                <w:noProof/>
+                <w:webHidden/>
+              </w:rPr>
+            </w:r>
+            <w:r>
+              <w:rPr>
+                <w:noProof/>
+                <w:webHidden/>
+              </w:rPr>
+              <w:fldChar w:fldCharType="separate"/>
+            </w:r>
+            <w:r>
+              <w:rPr>
+                <w:noProof/>
+                <w:webHidden/>
+              </w:rPr>
+              <w:t>26</w:t>
             </w:r>
             <w:r>
               <w:rPr>
@@ -2720,15 +2857,9 @@
     <w:p>
       <w:pPr>
         <w:pStyle w:val="Heading1"/>
-        <w:rPr>
-          <w:u w:val="single"/>
-        </w:rPr>
-      </w:pPr>
-      <w:bookmarkStart w:id="0" w:name="_Toc477962942"/>
-      <w:r>
-        <w:rPr>
-          <w:u w:val="single"/>
-        </w:rPr>
+      </w:pPr>
+      <w:bookmarkStart w:id="0" w:name="_Toc478070177"/>
+      <w:r>
         <w:lastRenderedPageBreak/>
         <w:t>Introduction</w:t>
       </w:r>
@@ -2737,15 +2868,9 @@
     <w:p>
       <w:pPr>
         <w:pStyle w:val="Heading2"/>
-        <w:rPr>
-          <w:u w:val="single"/>
-        </w:rPr>
-      </w:pPr>
-      <w:bookmarkStart w:id="1" w:name="_Toc477962943"/>
-      <w:r>
-        <w:rPr>
-          <w:u w:val="single"/>
-        </w:rPr>
+      </w:pPr>
+      <w:bookmarkStart w:id="1" w:name="_Toc478070178"/>
+      <w:r>
         <w:t>Background and justification</w:t>
       </w:r>
       <w:bookmarkEnd w:id="1"/>
@@ -2987,40 +3112,34 @@
     <w:p>
       <w:pPr>
         <w:pStyle w:val="Heading1"/>
+      </w:pPr>
+      <w:bookmarkStart w:id="2" w:name="_Toc478070179"/>
+      <w:r>
+        <w:lastRenderedPageBreak/>
+        <w:t>Summary</w:t>
+      </w:r>
+      <w:r>
+        <w:t xml:space="preserve"> of Project</w:t>
+      </w:r>
+      <w:bookmarkEnd w:id="2"/>
+    </w:p>
+    <w:p>
+      <w:pPr>
         <w:rPr>
           <w:u w:val="single"/>
         </w:rPr>
       </w:pPr>
-      <w:bookmarkStart w:id="2" w:name="_Toc477962944"/>
-      <w:r>
-        <w:rPr>
-          <w:u w:val="single"/>
-        </w:rPr>
-        <w:lastRenderedPageBreak/>
-        <w:t>Summary of Project</w:t>
-      </w:r>
-      <w:bookmarkEnd w:id="2"/>
-    </w:p>
-    <w:p>
-      <w:pPr>
-        <w:rPr>
-          <w:u w:val="single"/>
-        </w:rPr>
-      </w:pPr>
     </w:p>
     <w:p>
       <w:pPr>
         <w:pStyle w:val="Heading2"/>
-        <w:rPr>
-          <w:u w:val="single"/>
-        </w:rPr>
-      </w:pPr>
-      <w:bookmarkStart w:id="3" w:name="_Toc477962945"/>
-      <w:r>
-        <w:rPr>
-          <w:u w:val="single"/>
-        </w:rPr>
-        <w:t>Project Plan</w:t>
+      </w:pPr>
+      <w:bookmarkStart w:id="3" w:name="_Toc478070180"/>
+      <w:r>
+        <w:t xml:space="preserve">Project </w:t>
+      </w:r>
+      <w:r>
+        <w:t>Plan</w:t>
       </w:r>
       <w:bookmarkEnd w:id="3"/>
     </w:p>
@@ -3077,7 +3196,7 @@
       <w:pPr>
         <w:pStyle w:val="Heading3"/>
       </w:pPr>
-      <w:bookmarkStart w:id="4" w:name="_Toc477962946"/>
+      <w:bookmarkStart w:id="4" w:name="_Toc478070181"/>
       <w:r>
         <w:t>Repository/ Source Control</w:t>
       </w:r>
@@ -3115,7 +3234,7 @@
       <w:pPr>
         <w:pStyle w:val="Heading3"/>
       </w:pPr>
-      <w:bookmarkStart w:id="5" w:name="_Toc477962947"/>
+      <w:bookmarkStart w:id="5" w:name="_Toc478070182"/>
       <w:r>
         <w:t>Activities</w:t>
       </w:r>
@@ -3184,7 +3303,7 @@
         <mc:AlternateContent>
           <mc:Choice Requires="wpg">
             <w:drawing>
-              <wp:anchor distT="0" distB="0" distL="114300" distR="114300" simplePos="0" relativeHeight="251663360" behindDoc="0" locked="0" layoutInCell="1" allowOverlap="1" wp14:anchorId="6C3C5BED" wp14:editId="629F90F0">
+              <wp:anchor distT="0" distB="0" distL="114300" distR="114300" simplePos="0" relativeHeight="251663360" behindDoc="0" locked="0" layoutInCell="1" allowOverlap="1" wp14:anchorId="20357C9B" wp14:editId="3EF9F750">
                 <wp:simplePos x="0" y="0"/>
                 <wp:positionH relativeFrom="column">
                   <wp:posOffset>2655418</wp:posOffset>
@@ -3405,7 +3524,7 @@
         <mc:AlternateContent>
           <mc:Choice Requires="wpg">
             <w:drawing>
-              <wp:anchor distT="0" distB="0" distL="114300" distR="114300" simplePos="0" relativeHeight="251665408" behindDoc="0" locked="0" layoutInCell="1" allowOverlap="1" wp14:anchorId="1E8836C2" wp14:editId="6AA975B5">
+              <wp:anchor distT="0" distB="0" distL="114300" distR="114300" simplePos="0" relativeHeight="251665408" behindDoc="0" locked="0" layoutInCell="1" allowOverlap="1" wp14:anchorId="169189F6" wp14:editId="68666A4C">
                 <wp:simplePos x="0" y="0"/>
                 <wp:positionH relativeFrom="column">
                   <wp:posOffset>3042920</wp:posOffset>
@@ -3616,15 +3735,9 @@
     <w:p>
       <w:pPr>
         <w:pStyle w:val="Heading2"/>
-        <w:rPr>
-          <w:u w:val="single"/>
-        </w:rPr>
-      </w:pPr>
-      <w:bookmarkStart w:id="6" w:name="_Toc477962948"/>
-      <w:r>
-        <w:rPr>
-          <w:u w:val="single"/>
-        </w:rPr>
+      </w:pPr>
+      <w:bookmarkStart w:id="6" w:name="_Toc478070183"/>
+      <w:r>
         <w:lastRenderedPageBreak/>
         <w:t>Development</w:t>
       </w:r>
@@ -3639,7 +3752,7 @@
       <w:pPr>
         <w:pStyle w:val="Heading3"/>
       </w:pPr>
-      <w:bookmarkStart w:id="7" w:name="_Toc477962949"/>
+      <w:bookmarkStart w:id="7" w:name="_Toc478070184"/>
       <w:r>
         <w:t>Activities</w:t>
       </w:r>
@@ -3677,7 +3790,7 @@
       <w:pPr>
         <w:pStyle w:val="Heading3"/>
       </w:pPr>
-      <w:bookmarkStart w:id="8" w:name="_Toc477962950"/>
+      <w:bookmarkStart w:id="8" w:name="_Toc478070185"/>
       <w:r>
         <w:t>Singleton Classes</w:t>
       </w:r>
@@ -3729,7 +3842,7 @@
       <w:pPr>
         <w:pStyle w:val="Heading3"/>
       </w:pPr>
-      <w:bookmarkStart w:id="9" w:name="_Toc477962951"/>
+      <w:bookmarkStart w:id="9" w:name="_Toc478070186"/>
       <w:r>
         <w:t>Separating the Game Activity and Game Surface View</w:t>
       </w:r>
@@ -3836,7 +3949,7 @@
       <w:pPr>
         <w:pStyle w:val="Heading3"/>
       </w:pPr>
-      <w:bookmarkStart w:id="10" w:name="_Toc477962952"/>
+      <w:bookmarkStart w:id="10" w:name="_Toc478070187"/>
       <w:proofErr w:type="gramStart"/>
       <w:r>
         <w:t>j</w:t>
@@ -3941,7 +4054,7 @@
       <w:pPr>
         <w:pStyle w:val="Heading3"/>
       </w:pPr>
-      <w:bookmarkStart w:id="11" w:name="_Toc477962953"/>
+      <w:bookmarkStart w:id="11" w:name="_Toc478070188"/>
       <w:r>
         <w:t>Designing in Maya and loading the scene</w:t>
       </w:r>
@@ -3992,7 +4105,7 @@
       <w:pPr>
         <w:pStyle w:val="Heading3"/>
       </w:pPr>
-      <w:bookmarkStart w:id="12" w:name="_Toc477962954"/>
+      <w:bookmarkStart w:id="12" w:name="_Toc478070189"/>
       <w:r>
         <w:lastRenderedPageBreak/>
         <w:t>Joysticks</w:t>
@@ -4065,7 +4178,7 @@
       <w:pPr>
         <w:pStyle w:val="Heading3"/>
       </w:pPr>
-      <w:bookmarkStart w:id="13" w:name="_Toc477962955"/>
+      <w:bookmarkStart w:id="13" w:name="_Toc478070190"/>
       <w:r>
         <w:t>Touch-sensing</w:t>
       </w:r>
@@ -4115,7 +4228,7 @@
         <mc:AlternateContent>
           <mc:Choice Requires="wps">
             <w:drawing>
-              <wp:anchor distT="0" distB="0" distL="114300" distR="114300" simplePos="0" relativeHeight="251661312" behindDoc="0" locked="0" layoutInCell="1" allowOverlap="1" wp14:anchorId="22E5C17C" wp14:editId="633C7C00">
+              <wp:anchor distT="0" distB="0" distL="114300" distR="114300" simplePos="0" relativeHeight="251661312" behindDoc="0" locked="0" layoutInCell="1" allowOverlap="1" wp14:anchorId="54C0103E" wp14:editId="673C0C6A">
                 <wp:simplePos x="0" y="0"/>
                 <wp:positionH relativeFrom="column">
                   <wp:posOffset>2938780</wp:posOffset>
@@ -4610,7 +4723,7 @@
       <w:pPr>
         <w:pStyle w:val="Heading3"/>
       </w:pPr>
-      <w:bookmarkStart w:id="14" w:name="_Toc477962956"/>
+      <w:bookmarkStart w:id="14" w:name="_Toc478070191"/>
       <w:r>
         <w:t>Buttons</w:t>
       </w:r>
@@ -4640,7 +4753,7 @@
       <w:pPr>
         <w:pStyle w:val="Heading3"/>
       </w:pPr>
-      <w:bookmarkStart w:id="15" w:name="_Toc477962957"/>
+      <w:bookmarkStart w:id="15" w:name="_Toc478070192"/>
       <w:r>
         <w:t>Text</w:t>
       </w:r>
@@ -4721,7 +4834,7 @@
       <w:pPr>
         <w:pStyle w:val="Heading3"/>
       </w:pPr>
-      <w:bookmarkStart w:id="16" w:name="_Toc477962958"/>
+      <w:bookmarkStart w:id="16" w:name="_Toc478070193"/>
       <w:r>
         <w:t xml:space="preserve">Separate levels </w:t>
       </w:r>
@@ -4752,7 +4865,7 @@
       <w:pPr>
         <w:pStyle w:val="Heading3"/>
       </w:pPr>
-      <w:bookmarkStart w:id="17" w:name="_Toc477962959"/>
+      <w:bookmarkStart w:id="17" w:name="_Toc478070194"/>
       <w:r>
         <w:lastRenderedPageBreak/>
         <w:t>Collisions</w:t>
@@ -4801,7 +4914,7 @@
       <w:pPr>
         <w:pStyle w:val="Heading3"/>
       </w:pPr>
-      <w:bookmarkStart w:id="18" w:name="_Toc477962960"/>
+      <w:bookmarkStart w:id="18" w:name="_Toc478070195"/>
       <w:r>
         <w:t>Keeping UI relative to screen</w:t>
       </w:r>
@@ -4869,7 +4982,7 @@
       <w:pPr>
         <w:pStyle w:val="Heading3"/>
       </w:pPr>
-      <w:bookmarkStart w:id="19" w:name="_Toc477962961"/>
+      <w:bookmarkStart w:id="19" w:name="_Toc478070196"/>
       <w:r>
         <w:t>Inventory and using items</w:t>
       </w:r>
@@ -4889,7 +5002,7 @@
       <w:pPr>
         <w:pStyle w:val="Heading3"/>
       </w:pPr>
-      <w:bookmarkStart w:id="20" w:name="_Toc477962962"/>
+      <w:bookmarkStart w:id="20" w:name="_Toc478070197"/>
       <w:r>
         <w:lastRenderedPageBreak/>
         <w:t>Text Buffer</w:t>
@@ -4911,7 +5024,7 @@
       <w:pPr>
         <w:pStyle w:val="Heading3"/>
       </w:pPr>
-      <w:bookmarkStart w:id="21" w:name="_Toc477962963"/>
+      <w:bookmarkStart w:id="21" w:name="_Toc478070198"/>
       <w:r>
         <w:t>Changing floors</w:t>
       </w:r>
@@ -4932,7 +5045,7 @@
       <w:pPr>
         <w:pStyle w:val="Heading3"/>
       </w:pPr>
-      <w:bookmarkStart w:id="22" w:name="_Toc477962964"/>
+      <w:bookmarkStart w:id="22" w:name="_Toc478070199"/>
       <w:r>
         <w:t>Asset Management</w:t>
       </w:r>
@@ -5022,7 +5135,7 @@
       <w:pPr>
         <w:pStyle w:val="Heading3"/>
       </w:pPr>
-      <w:bookmarkStart w:id="23" w:name="_Toc477962965"/>
+      <w:bookmarkStart w:id="23" w:name="_Toc478070200"/>
       <w:r>
         <w:lastRenderedPageBreak/>
         <w:t xml:space="preserve">Memory Management </w:t>
@@ -5117,7 +5230,7 @@
       <w:pPr>
         <w:pStyle w:val="Heading3"/>
       </w:pPr>
-      <w:bookmarkStart w:id="24" w:name="_Toc477962966"/>
+      <w:bookmarkStart w:id="24" w:name="_Toc478070201"/>
       <w:r>
         <w:t>Number pad</w:t>
       </w:r>
@@ -5149,7 +5262,7 @@
       <w:pPr>
         <w:pStyle w:val="Heading3"/>
       </w:pPr>
-      <w:bookmarkStart w:id="25" w:name="_Toc477962967"/>
+      <w:bookmarkStart w:id="25" w:name="_Toc478070202"/>
       <w:r>
         <w:t>Instruction Activity</w:t>
       </w:r>
@@ -5203,7 +5316,7 @@
       <w:pPr>
         <w:pStyle w:val="Heading3"/>
       </w:pPr>
-      <w:bookmarkStart w:id="26" w:name="_Toc477962968"/>
+      <w:bookmarkStart w:id="26" w:name="_Toc478070203"/>
       <w:r>
         <w:t>Puzzles</w:t>
       </w:r>
@@ -5318,15 +5431,6 @@
     </w:p>
     <w:p/>
     <w:p>
-      <w:pPr>
-        <w:pStyle w:val="Heading4"/>
-      </w:pPr>
-      <w:r>
-        <w:t>Reflection on game development</w:t>
-      </w:r>
-    </w:p>
-    <w:p/>
-    <w:p>
       <w:r>
         <w:br w:type="page"/>
       </w:r>
@@ -5335,19 +5439,866 @@
       <w:pPr>
         <w:pStyle w:val="Heading1"/>
       </w:pPr>
-      <w:bookmarkStart w:id="27" w:name="_Toc477962969"/>
+      <w:bookmarkStart w:id="27" w:name="_Toc478070204"/>
       <w:r>
         <w:lastRenderedPageBreak/>
         <w:t>Testing</w:t>
       </w:r>
       <w:bookmarkEnd w:id="27"/>
     </w:p>
-    <w:p>
-      <w:pPr>
-        <w:pStyle w:val="Heading1"/>
-      </w:pPr>
-    </w:p>
-    <w:p/>
+    <w:p/>
+    <w:p>
+      <w:r>
+        <w:t>A key component of this project was the testing of software, including during development and afte</w:t>
+      </w:r>
+      <w:r>
+        <w:t xml:space="preserve">r getting feedback from testers. </w:t>
+      </w:r>
+      <w:r>
+        <w:t xml:space="preserve">Testing was a key part of development, especially between tasks, and when integrating to the online repository. </w:t>
+      </w:r>
+      <w:r>
+        <w:t>Much of this type of testing was documented in the Development, specifying problems found during implementation, how they were resolved, and any further problems in testing post implementation and fixing these before continuing with the next task.</w:t>
+      </w:r>
+    </w:p>
+    <w:p/>
+    <w:p>
+      <w:pPr>
+        <w:pStyle w:val="Heading2"/>
+      </w:pPr>
+      <w:bookmarkStart w:id="28" w:name="_Toc478070205"/>
+      <w:r>
+        <w:t>Test Cases</w:t>
+      </w:r>
+      <w:bookmarkEnd w:id="28"/>
+    </w:p>
+    <w:p/>
+    <w:p>
+      <w:r>
+        <w:t xml:space="preserve">The following are test cases prepared to test the software at version 1.0 as described in the GitHub commits </w:t>
+      </w:r>
+      <w:r>
+        <w:rPr>
+          <w:highlight w:val="yellow"/>
+        </w:rPr>
+        <w:t>(Appendix 1A)</w:t>
+      </w:r>
+      <w:r>
+        <w:t xml:space="preserve">. This is a version where </w:t>
+      </w:r>
+      <w:r>
+        <w:t xml:space="preserve">most of the desired mechanics for the game have been implemented, and testing here would allow enough time to fix any bugs or errors, along with adequate time for </w:t>
+      </w:r>
+      <w:r>
+        <w:t>cleaning the code and making sure the code is well commented.</w:t>
+      </w:r>
+    </w:p>
+    <w:p>
+      <w:r>
+        <w:t>Screenshots or diagrams used in any of these tests can be accessed from the ‘Appendix’ under the ‘Testing’ section.</w:t>
+      </w:r>
+    </w:p>
+    <w:tbl>
+      <w:tblPr>
+        <w:tblStyle w:val="TableGrid"/>
+        <w:tblW w:w="10422" w:type="dxa"/>
+        <w:tblInd w:w="-533" w:type="dxa"/>
+        <w:tblLayout w:type="fixed"/>
+        <w:tblLook w:val="04A0" w:firstRow="1" w:lastRow="0" w:firstColumn="1" w:lastColumn="0" w:noHBand="0" w:noVBand="1"/>
+      </w:tblPr>
+      <w:tblGrid>
+        <w:gridCol w:w="1350"/>
+        <w:gridCol w:w="1418"/>
+        <w:gridCol w:w="2052"/>
+        <w:gridCol w:w="2268"/>
+        <w:gridCol w:w="1418"/>
+        <w:gridCol w:w="1916"/>
+      </w:tblGrid>
+      <w:tr>
+        <w:tc>
+          <w:tcPr>
+            <w:tcW w:w="1350" w:type="dxa"/>
+          </w:tcPr>
+          <w:p>
+            <w:r>
+              <w:t>Test Case</w:t>
+            </w:r>
+          </w:p>
+        </w:tc>
+        <w:tc>
+          <w:tcPr>
+            <w:tcW w:w="1418" w:type="dxa"/>
+          </w:tcPr>
+          <w:p>
+            <w:r>
+              <w:t>Inputs</w:t>
+            </w:r>
+          </w:p>
+        </w:tc>
+        <w:tc>
+          <w:tcPr>
+            <w:tcW w:w="2052" w:type="dxa"/>
+          </w:tcPr>
+          <w:p>
+            <w:r>
+              <w:t>Expected Output</w:t>
+            </w:r>
+          </w:p>
+        </w:tc>
+        <w:tc>
+          <w:tcPr>
+            <w:tcW w:w="2268" w:type="dxa"/>
+          </w:tcPr>
+          <w:p>
+            <w:r>
+              <w:t>Observed Output</w:t>
+            </w:r>
+          </w:p>
+        </w:tc>
+        <w:tc>
+          <w:tcPr>
+            <w:tcW w:w="1418" w:type="dxa"/>
+          </w:tcPr>
+          <w:p>
+            <w:r>
+              <w:t>Screenshots/ Diagrams</w:t>
+            </w:r>
+          </w:p>
+        </w:tc>
+        <w:tc>
+          <w:tcPr>
+            <w:tcW w:w="1916" w:type="dxa"/>
+          </w:tcPr>
+          <w:p>
+            <w:r>
+              <w:t>Comments</w:t>
+            </w:r>
+          </w:p>
+        </w:tc>
+      </w:tr>
+      <w:tr>
+        <w:tc>
+          <w:tcPr>
+            <w:tcW w:w="1350" w:type="dxa"/>
+          </w:tcPr>
+          <w:p>
+            <w:r>
+              <w:t>Data loading</w:t>
+            </w:r>
+          </w:p>
+        </w:tc>
+        <w:tc>
+          <w:tcPr>
+            <w:tcW w:w="1418" w:type="dxa"/>
+          </w:tcPr>
+          <w:p>
+            <w:r>
+              <w:t>Option</w:t>
+            </w:r>
+            <w:r>
+              <w:t>s.txt text file, stored in the phone’s memory</w:t>
+            </w:r>
+          </w:p>
+        </w:tc>
+        <w:tc>
+          <w:tcPr>
+            <w:tcW w:w="2052" w:type="dxa"/>
+          </w:tcPr>
+          <w:p>
+            <w:r>
+              <w:t>Data should be loaded from a text file in the Splash Activity, and can be observed from the Options Activity</w:t>
+            </w:r>
+          </w:p>
+        </w:tc>
+        <w:tc>
+          <w:tcPr>
+            <w:tcW w:w="2268" w:type="dxa"/>
+          </w:tcPr>
+          <w:p>
+            <w:r>
+              <w:t>The data was loaded correctly, with the various widgets in the correct position</w:t>
+            </w:r>
+          </w:p>
+        </w:tc>
+        <w:tc>
+          <w:tcPr>
+            <w:tcW w:w="1418" w:type="dxa"/>
+          </w:tcPr>
+          <w:p>
+            <w:r>
+              <w:t>Testing 1A</w:t>
+            </w:r>
+          </w:p>
+          <w:p>
+            <w:r>
+              <w:t>Testing 1B</w:t>
+            </w:r>
+          </w:p>
+        </w:tc>
+        <w:tc>
+          <w:tcPr>
+            <w:tcW w:w="1916" w:type="dxa"/>
+          </w:tcPr>
+          <w:p>
+            <w:r>
+              <w:t>This was tested twice using different data</w:t>
+            </w:r>
+          </w:p>
+        </w:tc>
+      </w:tr>
+      <w:tr>
+        <w:tc>
+          <w:tcPr>
+            <w:tcW w:w="1350" w:type="dxa"/>
+          </w:tcPr>
+          <w:p>
+            <w:r>
+              <w:t>Data loading without data</w:t>
+            </w:r>
+          </w:p>
+        </w:tc>
+        <w:tc>
+          <w:tcPr>
+            <w:tcW w:w="1418" w:type="dxa"/>
+          </w:tcPr>
+          <w:p>
+            <w:r>
+              <w:t>N/A</w:t>
+            </w:r>
+          </w:p>
+        </w:tc>
+        <w:tc>
+          <w:tcPr>
+            <w:tcW w:w="2052" w:type="dxa"/>
+          </w:tcPr>
+          <w:p>
+            <w:r>
+              <w:t>When loading non-existent data, the game should create a text file with default settings</w:t>
+            </w:r>
+          </w:p>
+        </w:tc>
+        <w:tc>
+          <w:tcPr>
+            <w:tcW w:w="2268" w:type="dxa"/>
+          </w:tcPr>
+          <w:p>
+            <w:r>
+              <w:t>A text file with default settings was created under the ‘Annihilation Intelligence’ directory</w:t>
+            </w:r>
+          </w:p>
+        </w:tc>
+        <w:tc>
+          <w:tcPr>
+            <w:tcW w:w="1418" w:type="dxa"/>
+          </w:tcPr>
+          <w:p>
+            <w:r>
+              <w:t>Testing 2A</w:t>
+            </w:r>
+          </w:p>
+          <w:p>
+            <w:r>
+              <w:t>Testing 2B</w:t>
+            </w:r>
+          </w:p>
+        </w:tc>
+        <w:tc>
+          <w:tcPr>
+            <w:tcW w:w="1916" w:type="dxa"/>
+          </w:tcPr>
+          <w:p>
+            <w:r>
+              <w:t>This was tested with and without the directory</w:t>
+            </w:r>
+          </w:p>
+        </w:tc>
+      </w:tr>
+      <w:tr>
+        <w:tc>
+          <w:tcPr>
+            <w:tcW w:w="1350" w:type="dxa"/>
+          </w:tcPr>
+          <w:p>
+            <w:r>
+              <w:t>Button widgets</w:t>
+            </w:r>
+          </w:p>
+        </w:tc>
+        <w:tc>
+          <w:tcPr>
+            <w:tcW w:w="1418" w:type="dxa"/>
+          </w:tcPr>
+          <w:p>
+            <w:r>
+              <w:t>Finger presses</w:t>
+            </w:r>
+          </w:p>
+        </w:tc>
+        <w:tc>
+          <w:tcPr>
+            <w:tcW w:w="2052" w:type="dxa"/>
+          </w:tcPr>
+          <w:p>
+            <w:r>
+              <w:t>Pressing any button widget should do the action written on the button, including moving between activities or ending the game</w:t>
+            </w:r>
+          </w:p>
+        </w:tc>
+        <w:tc>
+          <w:tcPr>
+            <w:tcW w:w="2268" w:type="dxa"/>
+          </w:tcPr>
+          <w:p>
+            <w:r>
+              <w:t>All of the buttons tested successfully executed the desired action, such as moving between activities, saving data or ending the game</w:t>
+            </w:r>
+          </w:p>
+        </w:tc>
+        <w:tc>
+          <w:tcPr>
+            <w:tcW w:w="1418" w:type="dxa"/>
+          </w:tcPr>
+          <w:p>
+            <w:r>
+              <w:t xml:space="preserve">Testing </w:t>
+            </w:r>
+            <w:r>
+              <w:t>3</w:t>
+            </w:r>
+          </w:p>
+          <w:p>
+            <w:r>
+              <w:t xml:space="preserve">Testing </w:t>
+            </w:r>
+            <w:r>
+              <w:t>5</w:t>
+            </w:r>
+            <w:r>
+              <w:t>A</w:t>
+            </w:r>
+          </w:p>
+        </w:tc>
+        <w:tc>
+          <w:tcPr>
+            <w:tcW w:w="1916" w:type="dxa"/>
+          </w:tcPr>
+          <w:p>
+            <w:r>
+              <w:t>There are various buttons in the game, with a few different ones tested</w:t>
+            </w:r>
+            <w:r>
+              <w:t xml:space="preserve">. </w:t>
+            </w:r>
+            <w:r>
+              <w:t>Ending the game also worked</w:t>
+            </w:r>
+          </w:p>
+        </w:tc>
+      </w:tr>
+      <w:tr>
+        <w:tc>
+          <w:tcPr>
+            <w:tcW w:w="1350" w:type="dxa"/>
+          </w:tcPr>
+          <w:p>
+            <w:r>
+              <w:t>Radio Button widgets</w:t>
+            </w:r>
+          </w:p>
+        </w:tc>
+        <w:tc>
+          <w:tcPr>
+            <w:tcW w:w="1418" w:type="dxa"/>
+          </w:tcPr>
+          <w:p>
+            <w:r>
+              <w:t>Finger presses</w:t>
+            </w:r>
+          </w:p>
+        </w:tc>
+        <w:tc>
+          <w:tcPr>
+            <w:tcW w:w="2052" w:type="dxa"/>
+          </w:tcPr>
+          <w:p>
+            <w:r>
+              <w:t>As a radio group, choosing one option should deselect the other option, as well as update the orientation in real time</w:t>
+            </w:r>
+          </w:p>
+        </w:tc>
+        <w:tc>
+          <w:tcPr>
+            <w:tcW w:w="2268" w:type="dxa"/>
+          </w:tcPr>
+          <w:p>
+            <w:r>
+              <w:t>The radio group works successfully, switching between the two options and updating the orientation</w:t>
+            </w:r>
+          </w:p>
+        </w:tc>
+        <w:tc>
+          <w:tcPr>
+            <w:tcW w:w="1418" w:type="dxa"/>
+          </w:tcPr>
+          <w:p>
+            <w:r>
+              <w:t>Testing 4</w:t>
+            </w:r>
+          </w:p>
+        </w:tc>
+        <w:tc>
+          <w:tcPr>
+            <w:tcW w:w="1916" w:type="dxa"/>
+          </w:tcPr>
+          <w:p>
+            <w:r>
+              <w:t>The options can also be chosen by tapping the images</w:t>
+            </w:r>
+          </w:p>
+        </w:tc>
+      </w:tr>
+      <w:tr>
+        <w:tc>
+          <w:tcPr>
+            <w:tcW w:w="1350" w:type="dxa"/>
+          </w:tcPr>
+          <w:p>
+            <w:r>
+              <w:lastRenderedPageBreak/>
+              <w:t>Music changes</w:t>
+            </w:r>
+          </w:p>
+        </w:tc>
+        <w:tc>
+          <w:tcPr>
+            <w:tcW w:w="1418" w:type="dxa"/>
+          </w:tcPr>
+          <w:p>
+            <w:r>
+              <w:t>Switching activities</w:t>
+            </w:r>
+          </w:p>
+        </w:tc>
+        <w:tc>
+          <w:tcPr>
+            <w:tcW w:w="2052" w:type="dxa"/>
+          </w:tcPr>
+          <w:p>
+            <w:r>
+              <w:t>When switching between certain activities, different music should play</w:t>
+            </w:r>
+          </w:p>
+        </w:tc>
+        <w:tc>
+          <w:tcPr>
+            <w:tcW w:w="2268" w:type="dxa"/>
+          </w:tcPr>
+          <w:p>
+            <w:r>
+              <w:t>The music from the last activity is properly stopped, and music for the next activity is played</w:t>
+            </w:r>
+          </w:p>
+        </w:tc>
+        <w:tc>
+          <w:tcPr>
+            <w:tcW w:w="1418" w:type="dxa"/>
+          </w:tcPr>
+          <w:p>
+            <w:r>
+              <w:t>N/A</w:t>
+            </w:r>
+          </w:p>
+        </w:tc>
+        <w:tc>
+          <w:tcPr>
+            <w:tcW w:w="1916" w:type="dxa"/>
+          </w:tcPr>
+          <w:p>
+            <w:r>
+              <w:t xml:space="preserve">If </w:t>
+            </w:r>
+            <w:r>
+              <w:t>the activity uses the same music as the last activity, the music will continue without pausing</w:t>
+            </w:r>
+          </w:p>
+        </w:tc>
+      </w:tr>
+      <w:tr>
+        <w:tc>
+          <w:tcPr>
+            <w:tcW w:w="1350" w:type="dxa"/>
+          </w:tcPr>
+          <w:p>
+            <w:r>
+              <w:t>Check box widgets</w:t>
+            </w:r>
+          </w:p>
+        </w:tc>
+        <w:tc>
+          <w:tcPr>
+            <w:tcW w:w="1418" w:type="dxa"/>
+          </w:tcPr>
+          <w:p>
+            <w:r>
+              <w:t>On/Off</w:t>
+            </w:r>
+          </w:p>
+        </w:tc>
+        <w:tc>
+          <w:tcPr>
+            <w:tcW w:w="2052" w:type="dxa"/>
+          </w:tcPr>
+          <w:p>
+            <w:r>
+              <w:t>Tapping a check box widget will switch it between on and off, with any suitable changes taking place</w:t>
+            </w:r>
+          </w:p>
+        </w:tc>
+        <w:tc>
+          <w:tcPr>
+            <w:tcW w:w="2268" w:type="dxa"/>
+          </w:tcPr>
+          <w:p>
+            <w:r>
+              <w:t>The check boxes switch correctly, and music and sound also stop if turned off in this activity, and in other activities if saved</w:t>
+            </w:r>
+          </w:p>
+        </w:tc>
+        <w:tc>
+          <w:tcPr>
+            <w:tcW w:w="1418" w:type="dxa"/>
+          </w:tcPr>
+          <w:p>
+            <w:proofErr w:type="gramStart"/>
+            <w:r>
+              <w:t xml:space="preserve">Testing </w:t>
+            </w:r>
+            <w:r>
+              <w:rPr>
+                <w:highlight w:val="yellow"/>
+              </w:rPr>
+              <w:t>???</w:t>
+            </w:r>
+            <w:proofErr w:type="gramEnd"/>
+          </w:p>
+        </w:tc>
+        <w:tc>
+          <w:tcPr>
+            <w:tcW w:w="1916" w:type="dxa"/>
+          </w:tcPr>
+          <w:p>
+            <w:r>
+              <w:t>The check boxes for inverting the camera is tested alongside the movement</w:t>
+            </w:r>
+          </w:p>
+        </w:tc>
+      </w:tr>
+      <w:tr>
+        <w:tc>
+          <w:tcPr>
+            <w:tcW w:w="1350" w:type="dxa"/>
+          </w:tcPr>
+          <w:p>
+            <w:r>
+              <w:t>Seek bar widgets</w:t>
+            </w:r>
+          </w:p>
+        </w:tc>
+        <w:tc>
+          <w:tcPr>
+            <w:tcW w:w="1418" w:type="dxa"/>
+          </w:tcPr>
+          <w:p>
+            <w:r>
+              <w:t>Integers</w:t>
+            </w:r>
+          </w:p>
+          <w:p>
+            <w:r>
+              <w:t>(0-99)</w:t>
+            </w:r>
+          </w:p>
+        </w:tc>
+        <w:tc>
+          <w:tcPr>
+            <w:tcW w:w="2052" w:type="dxa"/>
+          </w:tcPr>
+          <w:p>
+            <w:r>
+              <w:t>Using the seek bar slider, setting a value between 0 and 99 will correspond to that volume for music or sound</w:t>
+            </w:r>
+          </w:p>
+        </w:tc>
+        <w:tc>
+          <w:tcPr>
+            <w:tcW w:w="2268" w:type="dxa"/>
+          </w:tcPr>
+          <w:p>
+            <w:r>
+              <w:t>As well as the correct volume being used from the input, the music changes in real time with the volume choice, and a volume of 0 successfully creates no sound</w:t>
+            </w:r>
+          </w:p>
+        </w:tc>
+        <w:tc>
+          <w:tcPr>
+            <w:tcW w:w="1418" w:type="dxa"/>
+          </w:tcPr>
+          <w:p>
+            <w:r>
+              <w:t>N/A</w:t>
+            </w:r>
+          </w:p>
+        </w:tc>
+        <w:tc>
+          <w:tcPr>
+            <w:tcW w:w="1916" w:type="dxa"/>
+          </w:tcPr>
+          <w:p>
+            <w:r>
+              <w:t>Regardless of the check box option for the music or sound, the seek bars can still be adjusted</w:t>
+            </w:r>
+          </w:p>
+        </w:tc>
+      </w:tr>
+      <w:tr>
+        <w:tc>
+          <w:tcPr>
+            <w:tcW w:w="1350" w:type="dxa"/>
+          </w:tcPr>
+          <w:p>
+            <w:r>
+              <w:t>Saving settings data</w:t>
+            </w:r>
+          </w:p>
+        </w:tc>
+        <w:tc>
+          <w:tcPr>
+            <w:tcW w:w="1418" w:type="dxa"/>
+          </w:tcPr>
+          <w:p>
+            <w:r>
+              <w:t>Finger presses, different settings data</w:t>
+            </w:r>
+          </w:p>
+        </w:tc>
+        <w:tc>
+          <w:tcPr>
+            <w:tcW w:w="2052" w:type="dxa"/>
+          </w:tcPr>
+          <w:p>
+            <w:bookmarkStart w:id="29" w:name="_GoBack"/>
+            <w:bookmarkEnd w:id="29"/>
+          </w:p>
+        </w:tc>
+        <w:tc>
+          <w:tcPr>
+            <w:tcW w:w="2268" w:type="dxa"/>
+          </w:tcPr>
+          <w:p/>
+        </w:tc>
+        <w:tc>
+          <w:tcPr>
+            <w:tcW w:w="1418" w:type="dxa"/>
+          </w:tcPr>
+          <w:p>
+            <w:r>
+              <w:t>Testing 5</w:t>
+            </w:r>
+            <w:r>
+              <w:t>A</w:t>
+            </w:r>
+          </w:p>
+          <w:p>
+            <w:r>
+              <w:t>Testing 5</w:t>
+            </w:r>
+            <w:r>
+              <w:t>B</w:t>
+            </w:r>
+          </w:p>
+          <w:p>
+            <w:r>
+              <w:t>Testing 5</w:t>
+            </w:r>
+            <w:r>
+              <w:t>C</w:t>
+            </w:r>
+          </w:p>
+        </w:tc>
+        <w:tc>
+          <w:tcPr>
+            <w:tcW w:w="1916" w:type="dxa"/>
+          </w:tcPr>
+          <w:p>
+            <w:r>
+              <w:t>There are three options from the Settings Activity, shown with the three screenshots</w:t>
+            </w:r>
+          </w:p>
+        </w:tc>
+      </w:tr>
+      <w:tr>
+        <w:tc>
+          <w:tcPr>
+            <w:tcW w:w="1350" w:type="dxa"/>
+          </w:tcPr>
+          <w:p>
+            <w:r>
+              <w:t>Phone disruptions</w:t>
+            </w:r>
+          </w:p>
+        </w:tc>
+        <w:tc>
+          <w:tcPr>
+            <w:tcW w:w="1418" w:type="dxa"/>
+          </w:tcPr>
+          <w:p>
+            <w:r>
+              <w:t xml:space="preserve">Taking phone calls, </w:t>
+            </w:r>
+            <w:r>
+              <w:t xml:space="preserve">force </w:t>
+            </w:r>
+            <w:r>
+              <w:t>closing app</w:t>
+            </w:r>
+          </w:p>
+        </w:tc>
+        <w:tc>
+          <w:tcPr>
+            <w:tcW w:w="2052" w:type="dxa"/>
+          </w:tcPr>
+          <w:p/>
+        </w:tc>
+        <w:tc>
+          <w:tcPr>
+            <w:tcW w:w="2268" w:type="dxa"/>
+          </w:tcPr>
+          <w:p/>
+        </w:tc>
+        <w:tc>
+          <w:tcPr>
+            <w:tcW w:w="1418" w:type="dxa"/>
+          </w:tcPr>
+          <w:p>
+            <w:r>
+              <w:t>Testing 6</w:t>
+            </w:r>
+            <w:r>
+              <w:t>A</w:t>
+            </w:r>
+          </w:p>
+          <w:p>
+            <w:r>
+              <w:t>Testing 6B</w:t>
+            </w:r>
+          </w:p>
+        </w:tc>
+        <w:tc>
+          <w:tcPr>
+            <w:tcW w:w="1916" w:type="dxa"/>
+          </w:tcPr>
+          <w:p/>
+        </w:tc>
+      </w:tr>
+      <w:tr>
+        <w:tc>
+          <w:tcPr>
+            <w:tcW w:w="1350" w:type="dxa"/>
+          </w:tcPr>
+          <w:p>
+            <w:r>
+              <w:t>Using phone ‘Back’ button</w:t>
+            </w:r>
+          </w:p>
+        </w:tc>
+        <w:tc>
+          <w:tcPr>
+            <w:tcW w:w="1418" w:type="dxa"/>
+          </w:tcPr>
+          <w:p>
+            <w:r>
+              <w:t>‘Back’ button</w:t>
+            </w:r>
+          </w:p>
+        </w:tc>
+        <w:tc>
+          <w:tcPr>
+            <w:tcW w:w="2052" w:type="dxa"/>
+          </w:tcPr>
+          <w:p/>
+        </w:tc>
+        <w:tc>
+          <w:tcPr>
+            <w:tcW w:w="2268" w:type="dxa"/>
+          </w:tcPr>
+          <w:p/>
+        </w:tc>
+        <w:tc>
+          <w:tcPr>
+            <w:tcW w:w="1418" w:type="dxa"/>
+          </w:tcPr>
+          <w:p>
+            <w:r>
+              <w:t>Testing 7A</w:t>
+            </w:r>
+          </w:p>
+          <w:p>
+            <w:r>
+              <w:t>Testing 7B</w:t>
+            </w:r>
+          </w:p>
+          <w:p>
+            <w:r>
+              <w:t>Testing 7C</w:t>
+            </w:r>
+          </w:p>
+        </w:tc>
+        <w:tc>
+          <w:tcPr>
+            <w:tcW w:w="1916" w:type="dxa"/>
+          </w:tcPr>
+          <w:p/>
+        </w:tc>
+      </w:tr>
+      <w:tr>
+        <w:tc>
+          <w:tcPr>
+            <w:tcW w:w="1350" w:type="dxa"/>
+          </w:tcPr>
+          <w:p/>
+        </w:tc>
+        <w:tc>
+          <w:tcPr>
+            <w:tcW w:w="1418" w:type="dxa"/>
+          </w:tcPr>
+          <w:p/>
+        </w:tc>
+        <w:tc>
+          <w:tcPr>
+            <w:tcW w:w="2052" w:type="dxa"/>
+          </w:tcPr>
+          <w:p/>
+        </w:tc>
+        <w:tc>
+          <w:tcPr>
+            <w:tcW w:w="2268" w:type="dxa"/>
+          </w:tcPr>
+          <w:p/>
+        </w:tc>
+        <w:tc>
+          <w:tcPr>
+            <w:tcW w:w="1418" w:type="dxa"/>
+          </w:tcPr>
+          <w:p/>
+        </w:tc>
+        <w:tc>
+          <w:tcPr>
+            <w:tcW w:w="1916" w:type="dxa"/>
+          </w:tcPr>
+          <w:p/>
+        </w:tc>
+      </w:tr>
+    </w:tbl>
     <w:p/>
     <w:p/>
     <w:p/>
@@ -5360,14 +6311,14 @@
           <w:highlight w:val="yellow"/>
         </w:rPr>
       </w:pPr>
-      <w:bookmarkStart w:id="28" w:name="_Toc477962970"/>
+      <w:bookmarkStart w:id="30" w:name="_Toc478070206"/>
       <w:r>
         <w:rPr>
           <w:highlight w:val="yellow"/>
         </w:rPr>
         <w:t>Questionnaires</w:t>
       </w:r>
-      <w:bookmarkEnd w:id="28"/>
+      <w:bookmarkEnd w:id="30"/>
     </w:p>
     <w:p>
       <w:pPr>
@@ -5414,6 +6365,7 @@
         <w:rPr>
           <w:highlight w:val="yellow"/>
         </w:rPr>
+        <w:lastRenderedPageBreak/>
         <w:t xml:space="preserve">The questionnaire has been set questions relating to mobile phone gaming, but mostly has questions concerning the game, specifically certain elements, such as the length of the game (which has been shortened from the original spec), the controls, which is a limitation of mobile phones, and the gameplay and difficulty of the game. </w:t>
       </w:r>
     </w:p>
@@ -5432,23 +6384,23 @@
       <w:pPr>
         <w:pStyle w:val="Heading1"/>
       </w:pPr>
-      <w:bookmarkStart w:id="29" w:name="_Toc477962971"/>
+      <w:bookmarkStart w:id="31" w:name="_Toc478070207"/>
       <w:r>
         <w:lastRenderedPageBreak/>
         <w:t>Conclusion</w:t>
       </w:r>
-      <w:bookmarkEnd w:id="29"/>
+      <w:bookmarkEnd w:id="31"/>
     </w:p>
     <w:p/>
     <w:p>
       <w:pPr>
         <w:pStyle w:val="Heading2"/>
       </w:pPr>
-      <w:bookmarkStart w:id="30" w:name="_Toc477962972"/>
+      <w:bookmarkStart w:id="32" w:name="_Toc478070208"/>
       <w:r>
         <w:t>Product Evaluation</w:t>
       </w:r>
-      <w:bookmarkEnd w:id="30"/>
+      <w:bookmarkEnd w:id="32"/>
     </w:p>
     <w:p/>
     <w:p>
@@ -5472,8 +6424,6 @@
       <w:r>
         <w:t xml:space="preserve"> and the classes created for the engine. These classes can be reused in other projects, or rebuilt as classes in other languages for different projects, for example the Media class, which can play loaded music and sound effects. Using the game developed from the IMAT 2608 Mobile Games module, the method of playing music in that was fairly crude, and this class could be reused to replace and improve that game.</w:t>
       </w:r>
-      <w:bookmarkStart w:id="31" w:name="_GoBack"/>
-      <w:bookmarkEnd w:id="31"/>
     </w:p>
     <w:p>
       <w:r>
@@ -5508,11 +6458,11 @@
       <w:pPr>
         <w:pStyle w:val="Heading2"/>
       </w:pPr>
-      <w:bookmarkStart w:id="32" w:name="_Toc477962973"/>
+      <w:bookmarkStart w:id="33" w:name="_Toc478070209"/>
       <w:r>
         <w:t>Evaluation of approach</w:t>
       </w:r>
-      <w:bookmarkEnd w:id="32"/>
+      <w:bookmarkEnd w:id="33"/>
     </w:p>
     <w:p/>
     <w:p>
@@ -5531,10 +6481,7 @@
     </w:p>
     <w:p>
       <w:r>
-        <w:t xml:space="preserve">Following the software development life cycle, all of the tasks for this project were first planned before implementation, such as </w:t>
-      </w:r>
-      <w:r>
-        <w:t xml:space="preserve">how a class will be structured, what kind of functions it would need, then it would be implemented and tested. Only when the tests went as planned, and any known bugs were fixed, would the implementation be pushed on GitHub to the repository. From experience in working in groups, if there are any known bugs, especially those that would break the project, then it should not be committed to the repository. </w:t>
+        <w:t xml:space="preserve">Following the software development life cycle, all of the tasks for this project were first planned before implementation, such as how a class will be structured, what kind of functions it would need, then it would be implemented and tested. Only when the tests went as planned, and any known bugs were fixed, would the implementation be pushed on GitHub to the repository. From experience in working in groups, if there are any known bugs, especially those that would break the project, then it should not be committed to the repository. </w:t>
       </w:r>
       <w:r>
         <w:t>Even from</w:t>
@@ -5545,70 +6492,7 @@
     </w:p>
     <w:p>
       <w:r>
-        <w:t>Reflecting on the</w:t>
-      </w:r>
-      <w:r>
-        <w:t xml:space="preserve"> method of</w:t>
-      </w:r>
-      <w:r>
-        <w:t xml:space="preserve"> development of the game, the</w:t>
-      </w:r>
-      <w:r>
-        <w:t xml:space="preserve"> main concern was</w:t>
-      </w:r>
-      <w:r>
-        <w:t xml:space="preserve"> the order I developed the project, </w:t>
-      </w:r>
-      <w:r>
-        <w:t xml:space="preserve">with </w:t>
-      </w:r>
-      <w:r>
-        <w:t>the early stages focus</w:t>
-      </w:r>
-      <w:r>
-        <w:t>ing</w:t>
-      </w:r>
-      <w:r>
-        <w:t xml:space="preserve"> on the design of the </w:t>
-      </w:r>
-      <w:r>
-        <w:t>overall</w:t>
-      </w:r>
-      <w:r>
-        <w:t xml:space="preserve"> software, as opposed to development on the gameplay and game engine. This method of development put too much focus on the design and appeal of the project</w:t>
-      </w:r>
-      <w:r>
-        <w:t xml:space="preserve">. </w:t>
-      </w:r>
-      <w:r>
-        <w:t xml:space="preserve">Over the course of the Computer Games Programming course, I have participated in Game Jams: 48 hour sessions where small groups are formed to develop a game following a theme. </w:t>
-      </w:r>
-      <w:r>
-        <w:t>These</w:t>
-      </w:r>
-      <w:r>
-        <w:t xml:space="preserve"> gave me an insight into how a company or group of people can develop a game from the early stages. </w:t>
-      </w:r>
-      <w:r>
-        <w:t>They</w:t>
-      </w:r>
-      <w:r>
-        <w:t xml:space="preserve"> focused on the development of the game</w:t>
-      </w:r>
-      <w:r>
-        <w:t xml:space="preserve"> mechanics</w:t>
-      </w:r>
-      <w:r>
-        <w:t xml:space="preserve"> </w:t>
-      </w:r>
-      <w:r>
-        <w:t>rather than the development of a menu or flow of activities</w:t>
-      </w:r>
-      <w:r>
-        <w:t>. Taking this view to my project, too much time may have been spent on the design aspects, such as the flow of data and activities, and the creation of assets such as textures, objects and music</w:t>
-      </w:r>
-      <w:r>
-        <w:t>.</w:t>
+        <w:t>Reflecting on the method of development of the game, the main concern was the order I developed the project, with the early stages focusing on the design of the overall software, as opposed to development on the gameplay and game engine. This method of development put too much focus on the design and appeal of the project. Over the course of the Computer Games Programming course, I have participated in Game Jams: 48 hour sessions where small groups are formed to develop a game following a theme. These gave me an insight into how a company or group of people can develop a game from the early stages. They focused on the development of the game mechanics rather than the development of a menu or flow of activities. Taking this view to my project, too much time may have been spent on the design aspects, such as the flow of data and activities, and the creation of assets such as textures, objects and music.</w:t>
       </w:r>
     </w:p>
     <w:p>
@@ -5625,7 +6509,14 @@
         <w:t xml:space="preserve"> was mostly worried about potential problems with the design of the application if I had completed the game first, for example when adding the Instruction Activity near the end of development, which would be easier at the start of development.</w:t>
       </w:r>
     </w:p>
-    <w:p/>
+    <w:p>
+      <w:r>
+        <w:rPr>
+          <w:highlight w:val="yellow"/>
+        </w:rPr>
+        <w:t>Planned time vs actual time taken?</w:t>
+      </w:r>
+    </w:p>
     <w:p>
       <w:pPr>
         <w:rPr>
@@ -5650,11 +6541,11 @@
       <w:pPr>
         <w:pStyle w:val="Heading2"/>
       </w:pPr>
-      <w:bookmarkStart w:id="33" w:name="_Toc477962974"/>
+      <w:bookmarkStart w:id="34" w:name="_Toc478070210"/>
       <w:r>
         <w:t>Evaluation of tools</w:t>
       </w:r>
-      <w:bookmarkEnd w:id="33"/>
+      <w:bookmarkEnd w:id="34"/>
     </w:p>
     <w:p/>
     <w:p>
@@ -5757,11 +6648,11 @@
       <w:pPr>
         <w:pStyle w:val="Heading2"/>
       </w:pPr>
-      <w:bookmarkStart w:id="34" w:name="_Toc477962975"/>
+      <w:bookmarkStart w:id="35" w:name="_Toc478070211"/>
       <w:r>
         <w:t>Final comments</w:t>
       </w:r>
-      <w:bookmarkEnd w:id="34"/>
+      <w:bookmarkEnd w:id="35"/>
     </w:p>
     <w:p/>
     <w:p>
@@ -5810,7 +6701,7 @@
           <w:noProof/>
         </w:rPr>
       </w:pPr>
-      <w:bookmarkStart w:id="35" w:name="_Toc477962976"/>
+      <w:bookmarkStart w:id="36" w:name="_Toc478070212"/>
       <w:r>
         <w:rPr>
           <w:noProof/>
@@ -5818,7 +6709,7 @@
         <w:lastRenderedPageBreak/>
         <w:t>References</w:t>
       </w:r>
-      <w:bookmarkEnd w:id="35"/>
+      <w:bookmarkEnd w:id="36"/>
     </w:p>
     <w:p/>
     <w:p>
@@ -5830,18 +6721,1499 @@
       <w:pPr>
         <w:pStyle w:val="Heading1"/>
       </w:pPr>
-      <w:bookmarkStart w:id="36" w:name="_Toc477962977"/>
+      <w:bookmarkStart w:id="37" w:name="_Toc478070213"/>
       <w:r>
         <w:lastRenderedPageBreak/>
         <w:t>Appendix</w:t>
       </w:r>
-      <w:bookmarkEnd w:id="36"/>
+      <w:bookmarkEnd w:id="37"/>
+    </w:p>
+    <w:p/>
+    <w:p>
+      <w:pPr>
+        <w:rPr>
+          <w:rFonts w:asciiTheme="majorHAnsi" w:eastAsiaTheme="majorEastAsia" w:hAnsiTheme="majorHAnsi" w:cstheme="majorBidi"/>
+          <w:b/>
+          <w:bCs/>
+          <w:color w:val="4F81BD" w:themeColor="accent1"/>
+          <w:sz w:val="26"/>
+          <w:szCs w:val="26"/>
+        </w:rPr>
+      </w:pPr>
+      <w:r>
+        <w:br w:type="page"/>
+      </w:r>
+    </w:p>
+    <w:p>
+      <w:pPr>
+        <w:pStyle w:val="Heading2"/>
+      </w:pPr>
+      <w:bookmarkStart w:id="38" w:name="_Toc478070214"/>
+      <w:r>
+        <w:lastRenderedPageBreak/>
+        <w:t>Testing</w:t>
+      </w:r>
+      <w:bookmarkEnd w:id="38"/>
+    </w:p>
+    <w:p>
+      <w:r>
+        <w:rPr>
+          <w:noProof/>
+        </w:rPr>
+        <mc:AlternateContent>
+          <mc:Choice Requires="wpg">
+            <w:drawing>
+              <wp:anchor distT="0" distB="0" distL="114300" distR="114300" simplePos="0" relativeHeight="251669504" behindDoc="0" locked="0" layoutInCell="1" allowOverlap="1" wp14:anchorId="2F61DA93" wp14:editId="580B0873">
+                <wp:simplePos x="0" y="0"/>
+                <wp:positionH relativeFrom="column">
+                  <wp:posOffset>706120</wp:posOffset>
+                </wp:positionH>
+                <wp:positionV relativeFrom="paragraph">
+                  <wp:posOffset>92710</wp:posOffset>
+                </wp:positionV>
+                <wp:extent cx="4703445" cy="3335655"/>
+                <wp:effectExtent l="0" t="0" r="1905" b="0"/>
+                <wp:wrapNone/>
+                <wp:docPr id="11" name="Group 11"/>
+                <wp:cNvGraphicFramePr/>
+                <a:graphic xmlns:a="http://schemas.openxmlformats.org/drawingml/2006/main">
+                  <a:graphicData uri="http://schemas.microsoft.com/office/word/2010/wordprocessingGroup">
+                    <wpg:wgp>
+                      <wpg:cNvGrpSpPr/>
+                      <wpg:grpSpPr>
+                        <a:xfrm>
+                          <a:off x="0" y="0"/>
+                          <a:ext cx="4703445" cy="3335655"/>
+                          <a:chOff x="0" y="0"/>
+                          <a:chExt cx="4703674" cy="3335731"/>
+                        </a:xfrm>
+                      </wpg:grpSpPr>
+                      <pic:pic xmlns:pic="http://schemas.openxmlformats.org/drawingml/2006/picture">
+                        <pic:nvPicPr>
+                          <pic:cNvPr id="7" name="Picture 7" descr="C:\Users\Simon\Desktop\3rd year Project\screenshots\Screenshot_2017-03-23-19-06-18.png"/>
+                          <pic:cNvPicPr>
+                            <a:picLocks noChangeAspect="1"/>
+                          </pic:cNvPicPr>
+                        </pic:nvPicPr>
+                        <pic:blipFill rotWithShape="1">
+                          <a:blip r:embed="rId13">
+                            <a:extLst>
+                              <a:ext uri="{28A0092B-C50C-407E-A947-70E740481C1C}">
+                                <a14:useLocalDpi xmlns:a14="http://schemas.microsoft.com/office/drawing/2010/main" val="0"/>
+                              </a:ext>
+                            </a:extLst>
+                          </a:blip>
+                          <a:srcRect t="7934" r="82379" b="66280"/>
+                          <a:stretch/>
+                        </pic:blipFill>
+                        <pic:spPr bwMode="auto">
+                          <a:xfrm>
+                            <a:off x="0" y="592531"/>
+                            <a:ext cx="877824" cy="2282342"/>
+                          </a:xfrm>
+                          <a:prstGeom prst="rect">
+                            <a:avLst/>
+                          </a:prstGeom>
+                          <a:noFill/>
+                          <a:ln>
+                            <a:noFill/>
+                          </a:ln>
+                          <a:extLst>
+                            <a:ext uri="{53640926-AAD7-44D8-BBD7-CCE9431645EC}">
+                              <a14:shadowObscured xmlns:a14="http://schemas.microsoft.com/office/drawing/2010/main"/>
+                            </a:ext>
+                          </a:extLst>
+                        </pic:spPr>
+                      </pic:pic>
+                      <pic:pic xmlns:pic="http://schemas.openxmlformats.org/drawingml/2006/picture">
+                        <pic:nvPicPr>
+                          <pic:cNvPr id="8" name="Picture 8" descr="C:\Users\Simon\Desktop\3rd year Project\screenshots\Screenshot_2017-03-23-19-06-27.png"/>
+                          <pic:cNvPicPr>
+                            <a:picLocks noChangeAspect="1"/>
+                          </pic:cNvPicPr>
+                        </pic:nvPicPr>
+                        <pic:blipFill>
+                          <a:blip r:embed="rId14" cstate="print">
+                            <a:extLst>
+                              <a:ext uri="{28A0092B-C50C-407E-A947-70E740481C1C}">
+                                <a14:useLocalDpi xmlns:a14="http://schemas.microsoft.com/office/drawing/2010/main" val="0"/>
+                              </a:ext>
+                            </a:extLst>
+                          </a:blip>
+                          <a:srcRect/>
+                          <a:stretch>
+                            <a:fillRect/>
+                          </a:stretch>
+                        </pic:blipFill>
+                        <pic:spPr bwMode="auto">
+                          <a:xfrm>
+                            <a:off x="1733702" y="0"/>
+                            <a:ext cx="2969972" cy="1667865"/>
+                          </a:xfrm>
+                          <a:prstGeom prst="rect">
+                            <a:avLst/>
+                          </a:prstGeom>
+                          <a:noFill/>
+                          <a:ln>
+                            <a:noFill/>
+                          </a:ln>
+                        </pic:spPr>
+                      </pic:pic>
+                      <pic:pic xmlns:pic="http://schemas.openxmlformats.org/drawingml/2006/picture">
+                        <pic:nvPicPr>
+                          <pic:cNvPr id="9" name="Picture 9" descr="C:\Users\Simon\Desktop\3rd year Project\screenshots\Screenshot_2017-03-23-19-06-32.png"/>
+                          <pic:cNvPicPr>
+                            <a:picLocks noChangeAspect="1"/>
+                          </pic:cNvPicPr>
+                        </pic:nvPicPr>
+                        <pic:blipFill>
+                          <a:blip r:embed="rId15" cstate="print">
+                            <a:extLst>
+                              <a:ext uri="{28A0092B-C50C-407E-A947-70E740481C1C}">
+                                <a14:useLocalDpi xmlns:a14="http://schemas.microsoft.com/office/drawing/2010/main" val="0"/>
+                              </a:ext>
+                            </a:extLst>
+                          </a:blip>
+                          <a:srcRect/>
+                          <a:stretch>
+                            <a:fillRect/>
+                          </a:stretch>
+                        </pic:blipFill>
+                        <pic:spPr bwMode="auto">
+                          <a:xfrm>
+                            <a:off x="1733702" y="1667865"/>
+                            <a:ext cx="2969972" cy="1667866"/>
+                          </a:xfrm>
+                          <a:prstGeom prst="rect">
+                            <a:avLst/>
+                          </a:prstGeom>
+                          <a:noFill/>
+                          <a:ln>
+                            <a:noFill/>
+                          </a:ln>
+                        </pic:spPr>
+                      </pic:pic>
+                      <wps:wsp>
+                        <wps:cNvPr id="10" name="Straight Arrow Connector 10"/>
+                        <wps:cNvCnPr/>
+                        <wps:spPr>
+                          <a:xfrm>
+                            <a:off x="877824" y="1762963"/>
+                            <a:ext cx="855878" cy="0"/>
+                          </a:xfrm>
+                          <a:prstGeom prst="straightConnector1">
+                            <a:avLst/>
+                          </a:prstGeom>
+                          <a:ln>
+                            <a:tailEnd type="arrow"/>
+                          </a:ln>
+                        </wps:spPr>
+                        <wps:style>
+                          <a:lnRef idx="1">
+                            <a:schemeClr val="accent1"/>
+                          </a:lnRef>
+                          <a:fillRef idx="0">
+                            <a:schemeClr val="accent1"/>
+                          </a:fillRef>
+                          <a:effectRef idx="0">
+                            <a:schemeClr val="accent1"/>
+                          </a:effectRef>
+                          <a:fontRef idx="minor">
+                            <a:schemeClr val="tx1"/>
+                          </a:fontRef>
+                        </wps:style>
+                        <wps:bodyPr/>
+                      </wps:wsp>
+                    </wpg:wgp>
+                  </a:graphicData>
+                </a:graphic>
+              </wp:anchor>
+            </w:drawing>
+          </mc:Choice>
+          <mc:Fallback>
+            <w:pict>
+              <v:group id="Group 11" o:spid="_x0000_s1026" style="position:absolute;margin-left:55.6pt;margin-top:7.3pt;width:370.35pt;height:262.65pt;z-index:251669504" coordsize="47036,33357" o:gfxdata="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">
+                <v:shape id="Picture 7" o:spid="_x0000_s1027" type="#_x0000_t75" style="position:absolute;top:5925;width:8778;height:22823;visibility:visible;mso-wrap-style:square" o:gfxdata="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">
+                  <v:imagedata r:id="rId16" o:title="Screenshot_2017-03-23-19-06-18" croptop="5200f" cropbottom="43437f" cropright="53988f"/>
+                  <v:path arrowok="t"/>
+                </v:shape>
+                <v:shape id="Picture 8" o:spid="_x0000_s1028" type="#_x0000_t75" style="position:absolute;left:17337;width:29699;height:16678;visibility:visible;mso-wrap-style:square" o:gfxdata="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">
+                  <v:imagedata r:id="rId17" o:title="Screenshot_2017-03-23-19-06-27"/>
+                  <v:path arrowok="t"/>
+                </v:shape>
+                <v:shape id="Picture 9" o:spid="_x0000_s1029" type="#_x0000_t75" style="position:absolute;left:17337;top:16678;width:29699;height:16679;visibility:visible;mso-wrap-style:square" o:gfxdata="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">
+                  <v:imagedata r:id="rId18" o:title="Screenshot_2017-03-23-19-06-32"/>
+                  <v:path arrowok="t"/>
+                </v:shape>
+                <v:shapetype id="_x0000_t32" coordsize="21600,21600" o:spt="32" o:oned="t" path="m,l21600,21600e" filled="f">
+                  <v:path arrowok="t" fillok="f" o:connecttype="none"/>
+                  <o:lock v:ext="edit" shapetype="t"/>
+                </v:shapetype>
+                <v:shape id="Straight Arrow Connector 10" o:spid="_x0000_s1030" type="#_x0000_t32" style="position:absolute;left:8778;top:17629;width:8559;height:0;visibility:visible;mso-wrap-style:square" o:connectortype="straight" o:gfxdata="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" strokecolor="#4579b8 [3044]">
+                  <v:stroke endarrow="open"/>
+                </v:shape>
+              </v:group>
+            </w:pict>
+          </mc:Fallback>
+        </mc:AlternateContent>
+      </w:r>
+    </w:p>
+    <w:p>
+      <w:pPr>
+        <w:pStyle w:val="Subtitle"/>
+      </w:pPr>
+      <w:r>
+        <w:t>1A.</w:t>
+      </w:r>
+    </w:p>
+    <w:p/>
+    <w:p/>
+    <w:p/>
+    <w:p/>
+    <w:p/>
+    <w:p/>
+    <w:p/>
+    <w:p/>
+    <w:p/>
+    <w:p>
+      <w:pPr>
+        <w:rPr>
+          <w:noProof/>
+        </w:rPr>
+      </w:pPr>
+      <w:r>
+        <w:rPr>
+          <w:noProof/>
+        </w:rPr>
+        <mc:AlternateContent>
+          <mc:Choice Requires="wpg">
+            <w:drawing>
+              <wp:anchor distT="0" distB="0" distL="114300" distR="114300" simplePos="0" relativeHeight="251675648" behindDoc="0" locked="0" layoutInCell="1" allowOverlap="1" wp14:anchorId="3A5015D2" wp14:editId="2D61DE4D">
+                <wp:simplePos x="0" y="0"/>
+                <wp:positionH relativeFrom="column">
+                  <wp:posOffset>695325</wp:posOffset>
+                </wp:positionH>
+                <wp:positionV relativeFrom="paragraph">
+                  <wp:posOffset>42811</wp:posOffset>
+                </wp:positionV>
+                <wp:extent cx="4710223" cy="3359888"/>
+                <wp:effectExtent l="0" t="0" r="0" b="0"/>
+                <wp:wrapNone/>
+                <wp:docPr id="17" name="Group 17"/>
+                <wp:cNvGraphicFramePr/>
+                <a:graphic xmlns:a="http://schemas.openxmlformats.org/drawingml/2006/main">
+                  <a:graphicData uri="http://schemas.microsoft.com/office/word/2010/wordprocessingGroup">
+                    <wpg:wgp>
+                      <wpg:cNvGrpSpPr/>
+                      <wpg:grpSpPr>
+                        <a:xfrm>
+                          <a:off x="0" y="0"/>
+                          <a:ext cx="4710223" cy="3359888"/>
+                          <a:chOff x="0" y="0"/>
+                          <a:chExt cx="4710223" cy="3359888"/>
+                        </a:xfrm>
+                      </wpg:grpSpPr>
+                      <pic:pic xmlns:pic="http://schemas.openxmlformats.org/drawingml/2006/picture">
+                        <pic:nvPicPr>
+                          <pic:cNvPr id="13" name="Picture 13" descr="C:\Users\Simon\Desktop\3rd year Project\screenshots\Screenshot_2017-03-23-19-06-55.png"/>
+                          <pic:cNvPicPr>
+                            <a:picLocks noChangeAspect="1"/>
+                          </pic:cNvPicPr>
+                        </pic:nvPicPr>
+                        <pic:blipFill rotWithShape="1">
+                          <a:blip r:embed="rId19">
+                            <a:extLst>
+                              <a:ext uri="{28A0092B-C50C-407E-A947-70E740481C1C}">
+                                <a14:useLocalDpi xmlns:a14="http://schemas.microsoft.com/office/drawing/2010/main" val="0"/>
+                              </a:ext>
+                            </a:extLst>
+                          </a:blip>
+                          <a:srcRect t="7572" r="83974" b="65144"/>
+                          <a:stretch/>
+                        </pic:blipFill>
+                        <pic:spPr bwMode="auto">
+                          <a:xfrm>
+                            <a:off x="0" y="499730"/>
+                            <a:ext cx="797442" cy="2413590"/>
+                          </a:xfrm>
+                          <a:prstGeom prst="rect">
+                            <a:avLst/>
+                          </a:prstGeom>
+                          <a:noFill/>
+                          <a:ln>
+                            <a:noFill/>
+                          </a:ln>
+                          <a:extLst>
+                            <a:ext uri="{53640926-AAD7-44D8-BBD7-CCE9431645EC}">
+                              <a14:shadowObscured xmlns:a14="http://schemas.microsoft.com/office/drawing/2010/main"/>
+                            </a:ext>
+                          </a:extLst>
+                        </pic:spPr>
+                      </pic:pic>
+                      <pic:pic xmlns:pic="http://schemas.openxmlformats.org/drawingml/2006/picture">
+                        <pic:nvPicPr>
+                          <pic:cNvPr id="14" name="Picture 14" descr="C:\Users\Simon\Desktop\3rd year Project\screenshots\Screenshot_2017-03-23-19-07-04.png"/>
+                          <pic:cNvPicPr>
+                            <a:picLocks noChangeAspect="1"/>
+                          </pic:cNvPicPr>
+                        </pic:nvPicPr>
+                        <pic:blipFill>
+                          <a:blip r:embed="rId20" cstate="print">
+                            <a:extLst>
+                              <a:ext uri="{28A0092B-C50C-407E-A947-70E740481C1C}">
+                                <a14:useLocalDpi xmlns:a14="http://schemas.microsoft.com/office/drawing/2010/main" val="0"/>
+                              </a:ext>
+                            </a:extLst>
+                          </a:blip>
+                          <a:srcRect/>
+                          <a:stretch>
+                            <a:fillRect/>
+                          </a:stretch>
+                        </pic:blipFill>
+                        <pic:spPr bwMode="auto">
+                          <a:xfrm>
+                            <a:off x="1733107" y="0"/>
+                            <a:ext cx="2977116" cy="1679944"/>
+                          </a:xfrm>
+                          <a:prstGeom prst="rect">
+                            <a:avLst/>
+                          </a:prstGeom>
+                          <a:noFill/>
+                          <a:ln>
+                            <a:noFill/>
+                          </a:ln>
+                        </pic:spPr>
+                      </pic:pic>
+                      <pic:pic xmlns:pic="http://schemas.openxmlformats.org/drawingml/2006/picture">
+                        <pic:nvPicPr>
+                          <pic:cNvPr id="15" name="Picture 15" descr="C:\Users\Simon\Desktop\3rd year Project\screenshots\Screenshot_2017-03-23-19-07-09.png"/>
+                          <pic:cNvPicPr>
+                            <a:picLocks noChangeAspect="1"/>
+                          </pic:cNvPicPr>
+                        </pic:nvPicPr>
+                        <pic:blipFill>
+                          <a:blip r:embed="rId21" cstate="print">
+                            <a:extLst>
+                              <a:ext uri="{28A0092B-C50C-407E-A947-70E740481C1C}">
+                                <a14:useLocalDpi xmlns:a14="http://schemas.microsoft.com/office/drawing/2010/main" val="0"/>
+                              </a:ext>
+                            </a:extLst>
+                          </a:blip>
+                          <a:srcRect/>
+                          <a:stretch>
+                            <a:fillRect/>
+                          </a:stretch>
+                        </pic:blipFill>
+                        <pic:spPr bwMode="auto">
+                          <a:xfrm>
+                            <a:off x="1733107" y="1679944"/>
+                            <a:ext cx="2977116" cy="1679944"/>
+                          </a:xfrm>
+                          <a:prstGeom prst="rect">
+                            <a:avLst/>
+                          </a:prstGeom>
+                          <a:noFill/>
+                          <a:ln>
+                            <a:noFill/>
+                          </a:ln>
+                        </pic:spPr>
+                      </pic:pic>
+                      <wps:wsp>
+                        <wps:cNvPr id="16" name="Straight Arrow Connector 16"/>
+                        <wps:cNvCnPr/>
+                        <wps:spPr>
+                          <a:xfrm>
+                            <a:off x="797442" y="1679944"/>
+                            <a:ext cx="935665" cy="0"/>
+                          </a:xfrm>
+                          <a:prstGeom prst="straightConnector1">
+                            <a:avLst/>
+                          </a:prstGeom>
+                          <a:ln>
+                            <a:tailEnd type="arrow"/>
+                          </a:ln>
+                        </wps:spPr>
+                        <wps:style>
+                          <a:lnRef idx="1">
+                            <a:schemeClr val="accent1"/>
+                          </a:lnRef>
+                          <a:fillRef idx="0">
+                            <a:schemeClr val="accent1"/>
+                          </a:fillRef>
+                          <a:effectRef idx="0">
+                            <a:schemeClr val="accent1"/>
+                          </a:effectRef>
+                          <a:fontRef idx="minor">
+                            <a:schemeClr val="tx1"/>
+                          </a:fontRef>
+                        </wps:style>
+                        <wps:bodyPr/>
+                      </wps:wsp>
+                    </wpg:wgp>
+                  </a:graphicData>
+                </a:graphic>
+              </wp:anchor>
+            </w:drawing>
+          </mc:Choice>
+          <mc:Fallback>
+            <w:pict>
+              <v:group id="Group 17" o:spid="_x0000_s1026" style="position:absolute;margin-left:54.75pt;margin-top:3.35pt;width:370.9pt;height:264.55pt;z-index:251675648" coordsize="47102,33598" o:gfxdata="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">
+                <v:shape id="Picture 13" o:spid="_x0000_s1027" type="#_x0000_t75" style="position:absolute;top:4997;width:7974;height:24136;visibility:visible;mso-wrap-style:square" o:gfxdata="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">
+                  <v:imagedata r:id="rId22" o:title="Screenshot_2017-03-23-19-06-55" croptop="4962f" cropbottom="42693f" cropright="55033f"/>
+                  <v:path arrowok="t"/>
+                </v:shape>
+                <v:shape id="Picture 14" o:spid="_x0000_s1028" type="#_x0000_t75" style="position:absolute;left:17331;width:29771;height:16799;visibility:visible;mso-wrap-style:square" o:gfxdata="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">
+                  <v:imagedata r:id="rId23" o:title="Screenshot_2017-03-23-19-07-04"/>
+                  <v:path arrowok="t"/>
+                </v:shape>
+                <v:shape id="Picture 15" o:spid="_x0000_s1029" type="#_x0000_t75" style="position:absolute;left:17331;top:16799;width:29771;height:16799;visibility:visible;mso-wrap-style:square" o:gfxdata="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">
+                  <v:imagedata r:id="rId24" o:title="Screenshot_2017-03-23-19-07-09"/>
+                  <v:path arrowok="t"/>
+                </v:shape>
+                <v:shape id="Straight Arrow Connector 16" o:spid="_x0000_s1030" type="#_x0000_t32" style="position:absolute;left:7974;top:16799;width:9357;height:0;visibility:visible;mso-wrap-style:square" o:connectortype="straight" o:gfxdata="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" strokecolor="#4579b8 [3044]">
+                  <v:stroke endarrow="open"/>
+                </v:shape>
+              </v:group>
+            </w:pict>
+          </mc:Fallback>
+        </mc:AlternateContent>
+      </w:r>
+    </w:p>
+    <w:p>
+      <w:pPr>
+        <w:pStyle w:val="Subtitle"/>
+      </w:pPr>
+      <w:r>
+        <w:t>1B.</w:t>
+      </w:r>
+    </w:p>
+    <w:p/>
+    <w:p/>
+    <w:p/>
+    <w:p/>
+    <w:p/>
+    <w:p/>
+    <w:p/>
+    <w:p/>
+    <w:p/>
+    <w:p>
+      <w:pPr>
+        <w:rPr>
+          <w:noProof/>
+        </w:rPr>
+      </w:pPr>
+      <w:r>
+        <w:t>Using the example data on the left, when the game was loaded, the Settings Activity was accessed, which had the same data as shown.</w:t>
+      </w:r>
+      <w:r>
+        <w:rPr>
+          <w:noProof/>
+        </w:rPr>
+        <w:t xml:space="preserve"> </w:t>
+      </w:r>
+    </w:p>
+    <w:p>
+      <w:r>
+        <w:t>Data from the options</w:t>
+      </w:r>
+      <w:r>
+        <w:t>.txt file, in order of: Music checkbox, Sound checkbox, Invert X axis checkbox, Invert Y axis checkbox, Orientation (true = left-side down, false = right-side down), Music volume and Sound volume.</w:t>
+      </w:r>
+    </w:p>
+    <w:p>
+      <w:r>
+        <w:br w:type="page"/>
+      </w:r>
+    </w:p>
+    <w:p>
+      <w:pPr>
+        <w:pStyle w:val="Subtitle"/>
+      </w:pPr>
+      <w:r>
+        <w:rPr>
+          <w:noProof/>
+        </w:rPr>
+        <w:lastRenderedPageBreak/>
+        <mc:AlternateContent>
+          <mc:Choice Requires="wpg">
+            <w:drawing>
+              <wp:anchor distT="0" distB="0" distL="114300" distR="114300" simplePos="0" relativeHeight="251697152" behindDoc="0" locked="0" layoutInCell="1" allowOverlap="1">
+                <wp:simplePos x="0" y="0"/>
+                <wp:positionH relativeFrom="column">
+                  <wp:posOffset>489098</wp:posOffset>
+                </wp:positionH>
+                <wp:positionV relativeFrom="paragraph">
+                  <wp:posOffset>0</wp:posOffset>
+                </wp:positionV>
+                <wp:extent cx="4976037" cy="4156816"/>
+                <wp:effectExtent l="0" t="0" r="0" b="0"/>
+                <wp:wrapNone/>
+                <wp:docPr id="294" name="Group 294"/>
+                <wp:cNvGraphicFramePr/>
+                <a:graphic xmlns:a="http://schemas.openxmlformats.org/drawingml/2006/main">
+                  <a:graphicData uri="http://schemas.microsoft.com/office/word/2010/wordprocessingGroup">
+                    <wpg:wgp>
+                      <wpg:cNvGrpSpPr/>
+                      <wpg:grpSpPr>
+                        <a:xfrm>
+                          <a:off x="0" y="0"/>
+                          <a:ext cx="4976037" cy="4156816"/>
+                          <a:chOff x="0" y="0"/>
+                          <a:chExt cx="4976037" cy="4156816"/>
+                        </a:xfrm>
+                      </wpg:grpSpPr>
+                      <wpg:grpSp>
+                        <wpg:cNvPr id="25" name="Group 25"/>
+                        <wpg:cNvGrpSpPr/>
+                        <wpg:grpSpPr>
+                          <a:xfrm>
+                            <a:off x="0" y="202019"/>
+                            <a:ext cx="4709959" cy="3954797"/>
+                            <a:chOff x="0" y="0"/>
+                            <a:chExt cx="4710223" cy="3955374"/>
+                          </a:xfrm>
+                        </wpg:grpSpPr>
+                        <pic:pic xmlns:pic="http://schemas.openxmlformats.org/drawingml/2006/picture">
+                          <pic:nvPicPr>
+                            <pic:cNvPr id="22" name="Picture 22" descr="C:\Users\Simon\Desktop\3rd year Project\screenshots\Screenshot_2017-03-23-21-58-59.png"/>
+                            <pic:cNvPicPr>
+                              <a:picLocks noChangeAspect="1"/>
+                            </pic:cNvPicPr>
+                          </pic:nvPicPr>
+                          <pic:blipFill>
+                            <a:blip r:embed="rId25" cstate="print">
+                              <a:extLst>
+                                <a:ext uri="{28A0092B-C50C-407E-A947-70E740481C1C}">
+                                  <a14:useLocalDpi xmlns:a14="http://schemas.microsoft.com/office/drawing/2010/main" val="0"/>
+                                </a:ext>
+                              </a:extLst>
+                            </a:blip>
+                            <a:srcRect/>
+                            <a:stretch>
+                              <a:fillRect/>
+                            </a:stretch>
+                          </pic:blipFill>
+                          <pic:spPr bwMode="auto">
+                            <a:xfrm>
+                              <a:off x="1743740" y="2286062"/>
+                              <a:ext cx="2966483" cy="1669312"/>
+                            </a:xfrm>
+                            <a:prstGeom prst="rect">
+                              <a:avLst/>
+                            </a:prstGeom>
+                            <a:noFill/>
+                            <a:ln>
+                              <a:noFill/>
+                            </a:ln>
+                          </pic:spPr>
+                        </pic:pic>
+                        <wpg:grpSp>
+                          <wpg:cNvPr id="24" name="Group 24"/>
+                          <wpg:cNvGrpSpPr/>
+                          <wpg:grpSpPr>
+                            <a:xfrm>
+                              <a:off x="0" y="0"/>
+                              <a:ext cx="3551340" cy="3317358"/>
+                              <a:chOff x="0" y="0"/>
+                              <a:chExt cx="3551340" cy="3317358"/>
+                            </a:xfrm>
+                          </wpg:grpSpPr>
+                          <pic:pic xmlns:pic="http://schemas.openxmlformats.org/drawingml/2006/picture">
+                            <pic:nvPicPr>
+                              <pic:cNvPr id="19" name="Picture 19" descr="C:\Users\Simon\Desktop\3rd year Project\screenshots\Screenshot_2017-03-23-19-04-32.png"/>
+                              <pic:cNvPicPr>
+                                <a:picLocks noChangeAspect="1"/>
+                              </pic:cNvPicPr>
+                            </pic:nvPicPr>
+                            <pic:blipFill>
+                              <a:blip r:embed="rId26" cstate="print">
+                                <a:extLst>
+                                  <a:ext uri="{28A0092B-C50C-407E-A947-70E740481C1C}">
+                                    <a14:useLocalDpi xmlns:a14="http://schemas.microsoft.com/office/drawing/2010/main" val="0"/>
+                                  </a:ext>
+                                </a:extLst>
+                              </a:blip>
+                              <a:srcRect/>
+                              <a:stretch>
+                                <a:fillRect/>
+                              </a:stretch>
+                            </pic:blipFill>
+                            <pic:spPr bwMode="auto">
+                              <a:xfrm>
+                                <a:off x="0" y="0"/>
+                                <a:ext cx="1552353" cy="2764465"/>
+                              </a:xfrm>
+                              <a:prstGeom prst="rect">
+                                <a:avLst/>
+                              </a:prstGeom>
+                              <a:noFill/>
+                              <a:ln>
+                                <a:noFill/>
+                              </a:ln>
+                            </pic:spPr>
+                          </pic:pic>
+                          <pic:pic xmlns:pic="http://schemas.openxmlformats.org/drawingml/2006/picture">
+                            <pic:nvPicPr>
+                              <pic:cNvPr id="20" name="Picture 20" descr="C:\Users\Simon\Desktop\3rd year Project\screenshots\Screenshot_2017-03-23-19-04-39.png"/>
+                              <pic:cNvPicPr>
+                                <a:picLocks noChangeAspect="1"/>
+                              </pic:cNvPicPr>
+                            </pic:nvPicPr>
+                            <pic:blipFill rotWithShape="1">
+                              <a:blip r:embed="rId27" cstate="print">
+                                <a:extLst>
+                                  <a:ext uri="{28A0092B-C50C-407E-A947-70E740481C1C}">
+                                    <a14:useLocalDpi xmlns:a14="http://schemas.microsoft.com/office/drawing/2010/main" val="0"/>
+                                  </a:ext>
+                                </a:extLst>
+                              </a:blip>
+                              <a:srcRect b="69186"/>
+                              <a:stretch/>
+                            </pic:blipFill>
+                            <pic:spPr bwMode="auto">
+                              <a:xfrm>
+                                <a:off x="1998987" y="0"/>
+                                <a:ext cx="1552353" cy="850604"/>
+                              </a:xfrm>
+                              <a:prstGeom prst="rect">
+                                <a:avLst/>
+                              </a:prstGeom>
+                              <a:noFill/>
+                              <a:ln>
+                                <a:noFill/>
+                              </a:ln>
+                              <a:extLst>
+                                <a:ext uri="{53640926-AAD7-44D8-BBD7-CCE9431645EC}">
+                                  <a14:shadowObscured xmlns:a14="http://schemas.microsoft.com/office/drawing/2010/main"/>
+                                </a:ext>
+                              </a:extLst>
+                            </pic:spPr>
+                          </pic:pic>
+                          <pic:pic xmlns:pic="http://schemas.openxmlformats.org/drawingml/2006/picture">
+                            <pic:nvPicPr>
+                              <pic:cNvPr id="21" name="Picture 21" descr="C:\Users\Simon\Desktop\3rd year Project\screenshots\Screenshot_2017-03-23-19-04-47.png"/>
+                              <pic:cNvPicPr>
+                                <a:picLocks noChangeAspect="1"/>
+                              </pic:cNvPicPr>
+                            </pic:nvPicPr>
+                            <pic:blipFill rotWithShape="1">
+                              <a:blip r:embed="rId28" cstate="print">
+                                <a:extLst>
+                                  <a:ext uri="{28A0092B-C50C-407E-A947-70E740481C1C}">
+                                    <a14:useLocalDpi xmlns:a14="http://schemas.microsoft.com/office/drawing/2010/main" val="0"/>
+                                  </a:ext>
+                                </a:extLst>
+                              </a:blip>
+                              <a:srcRect b="36831"/>
+                              <a:stretch/>
+                            </pic:blipFill>
+                            <pic:spPr bwMode="auto">
+                              <a:xfrm>
+                                <a:off x="0" y="1573618"/>
+                                <a:ext cx="1552353" cy="1743740"/>
+                              </a:xfrm>
+                              <a:prstGeom prst="rect">
+                                <a:avLst/>
+                              </a:prstGeom>
+                              <a:noFill/>
+                              <a:ln>
+                                <a:noFill/>
+                              </a:ln>
+                              <a:extLst>
+                                <a:ext uri="{53640926-AAD7-44D8-BBD7-CCE9431645EC}">
+                                  <a14:shadowObscured xmlns:a14="http://schemas.microsoft.com/office/drawing/2010/main"/>
+                                </a:ext>
+                              </a:extLst>
+                            </pic:spPr>
+                          </pic:pic>
+                          <wps:wsp>
+                            <wps:cNvPr id="23" name="Straight Arrow Connector 23"/>
+                            <wps:cNvCnPr/>
+                            <wps:spPr>
+                              <a:xfrm>
+                                <a:off x="1552266" y="542253"/>
+                                <a:ext cx="446655" cy="0"/>
+                              </a:xfrm>
+                              <a:prstGeom prst="straightConnector1">
+                                <a:avLst/>
+                              </a:prstGeom>
+                              <a:ln>
+                                <a:tailEnd type="arrow"/>
+                              </a:ln>
+                            </wps:spPr>
+                            <wps:style>
+                              <a:lnRef idx="1">
+                                <a:schemeClr val="accent1"/>
+                              </a:lnRef>
+                              <a:fillRef idx="0">
+                                <a:schemeClr val="accent1"/>
+                              </a:fillRef>
+                              <a:effectRef idx="0">
+                                <a:schemeClr val="accent1"/>
+                              </a:effectRef>
+                              <a:fontRef idx="minor">
+                                <a:schemeClr val="tx1"/>
+                              </a:fontRef>
+                            </wps:style>
+                            <wps:bodyPr/>
+                          </wps:wsp>
+                        </wpg:grpSp>
+                      </wpg:grpSp>
+                      <pic:pic xmlns:pic="http://schemas.openxmlformats.org/drawingml/2006/picture">
+                        <pic:nvPicPr>
+                          <pic:cNvPr id="292" name="Picture 292" descr="C:\Users\Simon\Desktop\3rd year Project\screenshots\Screenshot_2017-03-23-19-05-53.png"/>
+                          <pic:cNvPicPr>
+                            <a:picLocks noChangeAspect="1"/>
+                          </pic:cNvPicPr>
+                        </pic:nvPicPr>
+                        <pic:blipFill rotWithShape="1">
+                          <a:blip r:embed="rId29">
+                            <a:extLst>
+                              <a:ext uri="{28A0092B-C50C-407E-A947-70E740481C1C}">
+                                <a14:useLocalDpi xmlns:a14="http://schemas.microsoft.com/office/drawing/2010/main" val="0"/>
+                              </a:ext>
+                            </a:extLst>
+                          </a:blip>
+                          <a:srcRect t="7692" r="80555" b="65625"/>
+                          <a:stretch/>
+                        </pic:blipFill>
+                        <pic:spPr bwMode="auto">
+                          <a:xfrm>
+                            <a:off x="4008474" y="0"/>
+                            <a:ext cx="967563" cy="2360428"/>
+                          </a:xfrm>
+                          <a:prstGeom prst="rect">
+                            <a:avLst/>
+                          </a:prstGeom>
+                          <a:noFill/>
+                          <a:ln>
+                            <a:noFill/>
+                          </a:ln>
+                          <a:extLst>
+                            <a:ext uri="{53640926-AAD7-44D8-BBD7-CCE9431645EC}">
+                              <a14:shadowObscured xmlns:a14="http://schemas.microsoft.com/office/drawing/2010/main"/>
+                            </a:ext>
+                          </a:extLst>
+                        </pic:spPr>
+                      </pic:pic>
+                      <wps:wsp>
+                        <wps:cNvPr id="293" name="Straight Arrow Connector 293"/>
+                        <wps:cNvCnPr/>
+                        <wps:spPr>
+                          <a:xfrm>
+                            <a:off x="3551274" y="744279"/>
+                            <a:ext cx="457457" cy="0"/>
+                          </a:xfrm>
+                          <a:prstGeom prst="straightConnector1">
+                            <a:avLst/>
+                          </a:prstGeom>
+                          <a:ln>
+                            <a:tailEnd type="arrow"/>
+                          </a:ln>
+                        </wps:spPr>
+                        <wps:style>
+                          <a:lnRef idx="1">
+                            <a:schemeClr val="accent1"/>
+                          </a:lnRef>
+                          <a:fillRef idx="0">
+                            <a:schemeClr val="accent1"/>
+                          </a:fillRef>
+                          <a:effectRef idx="0">
+                            <a:schemeClr val="accent1"/>
+                          </a:effectRef>
+                          <a:fontRef idx="minor">
+                            <a:schemeClr val="tx1"/>
+                          </a:fontRef>
+                        </wps:style>
+                        <wps:bodyPr/>
+                      </wps:wsp>
+                    </wpg:wgp>
+                  </a:graphicData>
+                </a:graphic>
+              </wp:anchor>
+            </w:drawing>
+          </mc:Choice>
+          <mc:Fallback>
+            <w:pict>
+              <v:group id="Group 294" o:spid="_x0000_s1026" style="position:absolute;margin-left:38.5pt;margin-top:0;width:391.8pt;height:327.3pt;z-index:251697152" coordsize="49760,41568" o:gfxdata="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">
+                <v:group id="Group 25" o:spid="_x0000_s1027" style="position:absolute;top:2020;width:47099;height:39548" coordsize="47102,39553" o:gfxdata="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">
+                  <v:shape id="Picture 22" o:spid="_x0000_s1028" type="#_x0000_t75" style="position:absolute;left:17437;top:22860;width:29665;height:16693;visibility:visible;mso-wrap-style:square" o:gfxdata="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">
+                    <v:imagedata r:id="rId30" o:title="Screenshot_2017-03-23-21-58-59"/>
+                    <v:path arrowok="t"/>
+                  </v:shape>
+                  <v:group id="Group 24" o:spid="_x0000_s1029" style="position:absolute;width:35513;height:33173" coordsize="35513,33173" o:gfxdata="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">
+                    <v:shape id="Picture 19" o:spid="_x0000_s1030" type="#_x0000_t75" style="position:absolute;width:15523;height:27644;visibility:visible;mso-wrap-style:square" o:gfxdata="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">
+                      <v:imagedata r:id="rId31" o:title="Screenshot_2017-03-23-19-04-32"/>
+                      <v:path arrowok="t"/>
+                    </v:shape>
+                    <v:shape id="Picture 20" o:spid="_x0000_s1031" type="#_x0000_t75" style="position:absolute;left:19989;width:15524;height:8506;visibility:visible;mso-wrap-style:square" o:gfxdata="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">
+                      <v:imagedata r:id="rId32" o:title="Screenshot_2017-03-23-19-04-39" cropbottom="45342f"/>
+                      <v:path arrowok="t"/>
+                    </v:shape>
+                    <v:shape id="Picture 21" o:spid="_x0000_s1032" type="#_x0000_t75" style="position:absolute;top:15736;width:15523;height:17437;visibility:visible;mso-wrap-style:square" o:gfxdata="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">
+                      <v:imagedata r:id="rId33" o:title="Screenshot_2017-03-23-19-04-47" cropbottom="24138f"/>
+                      <v:path arrowok="t"/>
+                    </v:shape>
+                    <v:shape id="Straight Arrow Connector 23" o:spid="_x0000_s1033" type="#_x0000_t32" style="position:absolute;left:15522;top:5422;width:4467;height:0;visibility:visible;mso-wrap-style:square" o:connectortype="straight" o:gfxdata="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" strokecolor="#4579b8 [3044]">
+                      <v:stroke endarrow="open"/>
+                    </v:shape>
+                  </v:group>
+                </v:group>
+                <v:shape id="Picture 292" o:spid="_x0000_s1034" type="#_x0000_t75" style="position:absolute;left:40084;width:9676;height:23604;visibility:visible;mso-wrap-style:square" o:gfxdata="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">
+                  <v:imagedata r:id="rId34" o:title="Screenshot_2017-03-23-19-05-53" croptop="5041f" cropbottom=".65625" cropright="52793f"/>
+                  <v:path arrowok="t"/>
+                </v:shape>
+                <v:shape id="Straight Arrow Connector 293" o:spid="_x0000_s1035" type="#_x0000_t32" style="position:absolute;left:35512;top:7442;width:4575;height:0;visibility:visible;mso-wrap-style:square" o:connectortype="straight" o:gfxdata="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" strokecolor="#4579b8 [3044]">
+                  <v:stroke endarrow="open"/>
+                </v:shape>
+              </v:group>
+            </w:pict>
+          </mc:Fallback>
+        </mc:AlternateContent>
+      </w:r>
+    </w:p>
+    <w:p>
+      <w:pPr>
+        <w:pStyle w:val="Subtitle"/>
+      </w:pPr>
+      <w:r>
+        <w:t>2A.</w:t>
+      </w:r>
+    </w:p>
+    <w:p/>
+    <w:p/>
+    <w:p/>
+    <w:p/>
+    <w:p/>
+    <w:p/>
+    <w:p/>
+    <w:p/>
+    <w:p/>
+    <w:p/>
+    <w:p/>
+    <w:p/>
+    <w:p>
+      <w:r>
+        <w:t>The screenshots on the left show the empty directory without the text file. When the game runs, if the directory is empty, an options.txt is created with default values. A toast message is also shown to alert the player of these changes.</w:t>
+      </w:r>
+    </w:p>
+    <w:p/>
+    <w:p>
+      <w:pPr>
+        <w:pStyle w:val="Subtitle"/>
+      </w:pPr>
+      <w:r>
+        <w:rPr>
+          <w:noProof/>
+        </w:rPr>
+        <mc:AlternateContent>
+          <mc:Choice Requires="wpg">
+            <w:drawing>
+              <wp:anchor distT="0" distB="0" distL="114300" distR="114300" simplePos="0" relativeHeight="251687936" behindDoc="0" locked="0" layoutInCell="1" allowOverlap="1">
+                <wp:simplePos x="0" y="0"/>
+                <wp:positionH relativeFrom="column">
+                  <wp:posOffset>489098</wp:posOffset>
+                </wp:positionH>
+                <wp:positionV relativeFrom="paragraph">
+                  <wp:posOffset>41452</wp:posOffset>
+                </wp:positionV>
+                <wp:extent cx="4720855" cy="2402958"/>
+                <wp:effectExtent l="0" t="0" r="3810" b="0"/>
+                <wp:wrapNone/>
+                <wp:docPr id="29" name="Group 29"/>
+                <wp:cNvGraphicFramePr/>
+                <a:graphic xmlns:a="http://schemas.openxmlformats.org/drawingml/2006/main">
+                  <a:graphicData uri="http://schemas.microsoft.com/office/word/2010/wordprocessingGroup">
+                    <wpg:wgp>
+                      <wpg:cNvGrpSpPr/>
+                      <wpg:grpSpPr>
+                        <a:xfrm>
+                          <a:off x="0" y="0"/>
+                          <a:ext cx="4720855" cy="2402958"/>
+                          <a:chOff x="0" y="0"/>
+                          <a:chExt cx="4720855" cy="2402958"/>
+                        </a:xfrm>
+                      </wpg:grpSpPr>
+                      <pic:pic xmlns:pic="http://schemas.openxmlformats.org/drawingml/2006/picture">
+                        <pic:nvPicPr>
+                          <pic:cNvPr id="18" name="Picture 18" descr="C:\Users\Simon\Desktop\3rd year Project\screenshots\Screenshot_2017-03-23-21-56-12.png"/>
+                          <pic:cNvPicPr>
+                            <a:picLocks noChangeAspect="1"/>
+                          </pic:cNvPicPr>
+                        </pic:nvPicPr>
+                        <pic:blipFill rotWithShape="1">
+                          <a:blip r:embed="rId35" cstate="print">
+                            <a:extLst>
+                              <a:ext uri="{28A0092B-C50C-407E-A947-70E740481C1C}">
+                                <a14:useLocalDpi xmlns:a14="http://schemas.microsoft.com/office/drawing/2010/main" val="0"/>
+                              </a:ext>
+                            </a:extLst>
+                          </a:blip>
+                          <a:srcRect b="42609"/>
+                          <a:stretch/>
+                        </pic:blipFill>
+                        <pic:spPr bwMode="auto">
+                          <a:xfrm>
+                            <a:off x="0" y="404037"/>
+                            <a:ext cx="1552353" cy="1584252"/>
+                          </a:xfrm>
+                          <a:prstGeom prst="rect">
+                            <a:avLst/>
+                          </a:prstGeom>
+                          <a:noFill/>
+                          <a:ln>
+                            <a:noFill/>
+                          </a:ln>
+                          <a:extLst>
+                            <a:ext uri="{53640926-AAD7-44D8-BBD7-CCE9431645EC}">
+                              <a14:shadowObscured xmlns:a14="http://schemas.microsoft.com/office/drawing/2010/main"/>
+                            </a:ext>
+                          </a:extLst>
+                        </pic:spPr>
+                      </pic:pic>
+                      <pic:pic xmlns:pic="http://schemas.openxmlformats.org/drawingml/2006/picture">
+                        <pic:nvPicPr>
+                          <pic:cNvPr id="26" name="Picture 26" descr="C:\Users\Simon\Desktop\3rd year Project\screenshots\Screenshot_2017-03-23-19-04-32.png"/>
+                          <pic:cNvPicPr>
+                            <a:picLocks noChangeAspect="1"/>
+                          </pic:cNvPicPr>
+                        </pic:nvPicPr>
+                        <pic:blipFill rotWithShape="1">
+                          <a:blip r:embed="rId26" cstate="print">
+                            <a:extLst>
+                              <a:ext uri="{28A0092B-C50C-407E-A947-70E740481C1C}">
+                                <a14:useLocalDpi xmlns:a14="http://schemas.microsoft.com/office/drawing/2010/main" val="0"/>
+                              </a:ext>
+                            </a:extLst>
+                          </a:blip>
+                          <a:srcRect b="34616"/>
+                          <a:stretch/>
+                        </pic:blipFill>
+                        <pic:spPr bwMode="auto">
+                          <a:xfrm>
+                            <a:off x="3168502" y="0"/>
+                            <a:ext cx="1552353" cy="1807535"/>
+                          </a:xfrm>
+                          <a:prstGeom prst="rect">
+                            <a:avLst/>
+                          </a:prstGeom>
+                          <a:noFill/>
+                          <a:ln>
+                            <a:noFill/>
+                          </a:ln>
+                          <a:extLst>
+                            <a:ext uri="{53640926-AAD7-44D8-BBD7-CCE9431645EC}">
+                              <a14:shadowObscured xmlns:a14="http://schemas.microsoft.com/office/drawing/2010/main"/>
+                            </a:ext>
+                          </a:extLst>
+                        </pic:spPr>
+                      </pic:pic>
+                      <pic:pic xmlns:pic="http://schemas.openxmlformats.org/drawingml/2006/picture">
+                        <pic:nvPicPr>
+                          <pic:cNvPr id="27" name="Picture 27" descr="C:\Users\Simon\Desktop\3rd year Project\screenshots\Screenshot_2017-03-23-19-04-39.png"/>
+                          <pic:cNvPicPr>
+                            <a:picLocks noChangeAspect="1"/>
+                          </pic:cNvPicPr>
+                        </pic:nvPicPr>
+                        <pic:blipFill rotWithShape="1">
+                          <a:blip r:embed="rId36" cstate="print">
+                            <a:extLst>
+                              <a:ext uri="{28A0092B-C50C-407E-A947-70E740481C1C}">
+                                <a14:useLocalDpi xmlns:a14="http://schemas.microsoft.com/office/drawing/2010/main" val="0"/>
+                              </a:ext>
+                            </a:extLst>
+                          </a:blip>
+                          <a:srcRect b="69186"/>
+                          <a:stretch/>
+                        </pic:blipFill>
+                        <pic:spPr bwMode="auto">
+                          <a:xfrm>
+                            <a:off x="3168502" y="1552354"/>
+                            <a:ext cx="1552353" cy="850604"/>
+                          </a:xfrm>
+                          <a:prstGeom prst="rect">
+                            <a:avLst/>
+                          </a:prstGeom>
+                          <a:noFill/>
+                          <a:ln>
+                            <a:noFill/>
+                          </a:ln>
+                          <a:extLst>
+                            <a:ext uri="{53640926-AAD7-44D8-BBD7-CCE9431645EC}">
+                              <a14:shadowObscured xmlns:a14="http://schemas.microsoft.com/office/drawing/2010/main"/>
+                            </a:ext>
+                          </a:extLst>
+                        </pic:spPr>
+                      </pic:pic>
+                      <wps:wsp>
+                        <wps:cNvPr id="28" name="Straight Arrow Connector 28"/>
+                        <wps:cNvCnPr/>
+                        <wps:spPr>
+                          <a:xfrm>
+                            <a:off x="1552353" y="1307805"/>
+                            <a:ext cx="1615440" cy="0"/>
+                          </a:xfrm>
+                          <a:prstGeom prst="straightConnector1">
+                            <a:avLst/>
+                          </a:prstGeom>
+                          <a:ln>
+                            <a:tailEnd type="arrow"/>
+                          </a:ln>
+                        </wps:spPr>
+                        <wps:style>
+                          <a:lnRef idx="1">
+                            <a:schemeClr val="accent1"/>
+                          </a:lnRef>
+                          <a:fillRef idx="0">
+                            <a:schemeClr val="accent1"/>
+                          </a:fillRef>
+                          <a:effectRef idx="0">
+                            <a:schemeClr val="accent1"/>
+                          </a:effectRef>
+                          <a:fontRef idx="minor">
+                            <a:schemeClr val="tx1"/>
+                          </a:fontRef>
+                        </wps:style>
+                        <wps:bodyPr/>
+                      </wps:wsp>
+                    </wpg:wgp>
+                  </a:graphicData>
+                </a:graphic>
+              </wp:anchor>
+            </w:drawing>
+          </mc:Choice>
+          <mc:Fallback>
+            <w:pict>
+              <v:group id="Group 29" o:spid="_x0000_s1026" style="position:absolute;margin-left:38.5pt;margin-top:3.25pt;width:371.7pt;height:189.2pt;z-index:251687936" coordsize="47208,24029" o:gfxdata="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">
+                <v:shape id="Picture 18" o:spid="_x0000_s1027" type="#_x0000_t75" style="position:absolute;top:4040;width:15523;height:15842;visibility:visible;mso-wrap-style:square" o:gfxdata="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">
+                  <v:imagedata r:id="rId37" o:title="Screenshot_2017-03-23-21-56-12" cropbottom="27924f"/>
+                  <v:path arrowok="t"/>
+                </v:shape>
+                <v:shape id="Picture 26" o:spid="_x0000_s1028" type="#_x0000_t75" style="position:absolute;left:31685;width:15523;height:18075;visibility:visible;mso-wrap-style:square" o:gfxdata="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">
+                  <v:imagedata r:id="rId31" o:title="Screenshot_2017-03-23-19-04-32" cropbottom="22686f"/>
+                  <v:path arrowok="t"/>
+                </v:shape>
+                <v:shape id="Picture 27" o:spid="_x0000_s1029" type="#_x0000_t75" style="position:absolute;left:31685;top:15523;width:15523;height:8506;visibility:visible;mso-wrap-style:square" o:gfxdata="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">
+                  <v:imagedata r:id="rId38" o:title="Screenshot_2017-03-23-19-04-39" cropbottom="45342f"/>
+                  <v:path arrowok="t"/>
+                </v:shape>
+                <v:shape id="Straight Arrow Connector 28" o:spid="_x0000_s1030" type="#_x0000_t32" style="position:absolute;left:15523;top:13078;width:16154;height:0;visibility:visible;mso-wrap-style:square" o:connectortype="straight" o:gfxdata="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" strokecolor="#4579b8 [3044]">
+                  <v:stroke endarrow="open"/>
+                </v:shape>
+              </v:group>
+            </w:pict>
+          </mc:Fallback>
+        </mc:AlternateContent>
+      </w:r>
+      <w:r>
+        <w:t>2B.</w:t>
+      </w:r>
+      <w:r>
+        <w:rPr>
+          <w:noProof/>
+        </w:rPr>
+        <w:t xml:space="preserve"> </w:t>
+      </w:r>
+    </w:p>
+    <w:p/>
+    <w:p/>
+    <w:p/>
+    <w:p/>
+    <w:p/>
+    <w:p/>
+    <w:p>
+      <w:pPr>
+        <w:tabs>
+          <w:tab w:val="left" w:pos="1172"/>
+        </w:tabs>
+      </w:pPr>
+    </w:p>
+    <w:p>
+      <w:pPr>
+        <w:tabs>
+          <w:tab w:val="left" w:pos="1172"/>
+        </w:tabs>
+      </w:pPr>
+      <w:r>
+        <w:t>If the directory for ‘Annihilation Intelligence’ does not exist, the game creates a directory, as well as prepares default values.</w:t>
+      </w:r>
+      <w:r>
+        <w:br w:type="page"/>
+      </w:r>
+    </w:p>
+    <w:p>
+      <w:pPr>
+        <w:tabs>
+          <w:tab w:val="left" w:pos="1172"/>
+        </w:tabs>
+      </w:pPr>
+    </w:p>
+    <w:p>
+      <w:pPr>
+        <w:pStyle w:val="Subtitle"/>
+      </w:pPr>
+      <w:r>
+        <w:rPr>
+          <w:noProof/>
+        </w:rPr>
+        <mc:AlternateContent>
+          <mc:Choice Requires="wpg">
+            <w:drawing>
+              <wp:anchor distT="0" distB="0" distL="114300" distR="114300" simplePos="0" relativeHeight="251695104" behindDoc="0" locked="0" layoutInCell="1" allowOverlap="1">
+                <wp:simplePos x="0" y="0"/>
+                <wp:positionH relativeFrom="column">
+                  <wp:posOffset>-340242</wp:posOffset>
+                </wp:positionH>
+                <wp:positionV relativeFrom="paragraph">
+                  <wp:posOffset>80822</wp:posOffset>
+                </wp:positionV>
+                <wp:extent cx="6549656" cy="3349256"/>
+                <wp:effectExtent l="0" t="0" r="3810" b="3810"/>
+                <wp:wrapNone/>
+                <wp:docPr id="295" name="Group 295"/>
+                <wp:cNvGraphicFramePr/>
+                <a:graphic xmlns:a="http://schemas.openxmlformats.org/drawingml/2006/main">
+                  <a:graphicData uri="http://schemas.microsoft.com/office/word/2010/wordprocessingGroup">
+                    <wpg:wgp>
+                      <wpg:cNvGrpSpPr/>
+                      <wpg:grpSpPr>
+                        <a:xfrm>
+                          <a:off x="0" y="0"/>
+                          <a:ext cx="6549656" cy="3349256"/>
+                          <a:chOff x="0" y="0"/>
+                          <a:chExt cx="6549656" cy="3349256"/>
+                        </a:xfrm>
+                      </wpg:grpSpPr>
+                      <pic:pic xmlns:pic="http://schemas.openxmlformats.org/drawingml/2006/picture">
+                        <pic:nvPicPr>
+                          <pic:cNvPr id="31" name="Picture 31" descr="C:\Users\Simon\Desktop\3rd year Project\screenshots\Screenshot_2017-03-23-19-05-27.png"/>
+                          <pic:cNvPicPr>
+                            <a:picLocks noChangeAspect="1"/>
+                          </pic:cNvPicPr>
+                        </pic:nvPicPr>
+                        <pic:blipFill>
+                          <a:blip r:embed="rId39" cstate="print">
+                            <a:extLst>
+                              <a:ext uri="{28A0092B-C50C-407E-A947-70E740481C1C}">
+                                <a14:useLocalDpi xmlns:a14="http://schemas.microsoft.com/office/drawing/2010/main" val="0"/>
+                              </a:ext>
+                            </a:extLst>
+                          </a:blip>
+                          <a:srcRect/>
+                          <a:stretch>
+                            <a:fillRect/>
+                          </a:stretch>
+                        </pic:blipFill>
+                        <pic:spPr bwMode="auto">
+                          <a:xfrm>
+                            <a:off x="3572540" y="0"/>
+                            <a:ext cx="2977116" cy="1679944"/>
+                          </a:xfrm>
+                          <a:prstGeom prst="rect">
+                            <a:avLst/>
+                          </a:prstGeom>
+                          <a:noFill/>
+                          <a:ln>
+                            <a:noFill/>
+                          </a:ln>
+                        </pic:spPr>
+                      </pic:pic>
+                      <pic:pic xmlns:pic="http://schemas.openxmlformats.org/drawingml/2006/picture">
+                        <pic:nvPicPr>
+                          <pic:cNvPr id="30" name="Picture 30" descr="C:\Users\Simon\Desktop\3rd year Project\screenshots\Screenshot_2017-03-23-19-05-10.png"/>
+                          <pic:cNvPicPr>
+                            <a:picLocks noChangeAspect="1"/>
+                          </pic:cNvPicPr>
+                        </pic:nvPicPr>
+                        <pic:blipFill>
+                          <a:blip r:embed="rId40" cstate="print">
+                            <a:extLst>
+                              <a:ext uri="{28A0092B-C50C-407E-A947-70E740481C1C}">
+                                <a14:useLocalDpi xmlns:a14="http://schemas.microsoft.com/office/drawing/2010/main" val="0"/>
+                              </a:ext>
+                            </a:extLst>
+                          </a:blip>
+                          <a:srcRect/>
+                          <a:stretch>
+                            <a:fillRect/>
+                          </a:stretch>
+                        </pic:blipFill>
+                        <pic:spPr bwMode="auto">
+                          <a:xfrm>
+                            <a:off x="3572540" y="1669312"/>
+                            <a:ext cx="2977116" cy="1679944"/>
+                          </a:xfrm>
+                          <a:prstGeom prst="rect">
+                            <a:avLst/>
+                          </a:prstGeom>
+                          <a:noFill/>
+                          <a:ln>
+                            <a:noFill/>
+                          </a:ln>
+                        </pic:spPr>
+                      </pic:pic>
+                      <pic:pic xmlns:pic="http://schemas.openxmlformats.org/drawingml/2006/picture">
+                        <pic:nvPicPr>
+                          <pic:cNvPr id="289" name="Picture 289" descr="C:\Users\Simon\Desktop\3rd year Project\screenshots\Screenshot_2017-03-23-22-12-28.png"/>
+                          <pic:cNvPicPr>
+                            <a:picLocks noChangeAspect="1"/>
+                          </pic:cNvPicPr>
+                        </pic:nvPicPr>
+                        <pic:blipFill>
+                          <a:blip r:embed="rId41" cstate="print">
+                            <a:extLst>
+                              <a:ext uri="{28A0092B-C50C-407E-A947-70E740481C1C}">
+                                <a14:useLocalDpi xmlns:a14="http://schemas.microsoft.com/office/drawing/2010/main" val="0"/>
+                              </a:ext>
+                            </a:extLst>
+                          </a:blip>
+                          <a:srcRect/>
+                          <a:stretch>
+                            <a:fillRect/>
+                          </a:stretch>
+                        </pic:blipFill>
+                        <pic:spPr bwMode="auto">
+                          <a:xfrm>
+                            <a:off x="0" y="776177"/>
+                            <a:ext cx="2977116" cy="1679944"/>
+                          </a:xfrm>
+                          <a:prstGeom prst="rect">
+                            <a:avLst/>
+                          </a:prstGeom>
+                          <a:noFill/>
+                          <a:ln>
+                            <a:noFill/>
+                          </a:ln>
+                        </pic:spPr>
+                      </pic:pic>
+                      <wps:wsp>
+                        <wps:cNvPr id="290" name="Straight Arrow Connector 290"/>
+                        <wps:cNvCnPr/>
+                        <wps:spPr>
+                          <a:xfrm flipV="1">
+                            <a:off x="2977116" y="882503"/>
+                            <a:ext cx="595424" cy="786809"/>
+                          </a:xfrm>
+                          <a:prstGeom prst="straightConnector1">
+                            <a:avLst/>
+                          </a:prstGeom>
+                          <a:ln>
+                            <a:tailEnd type="arrow"/>
+                          </a:ln>
+                        </wps:spPr>
+                        <wps:style>
+                          <a:lnRef idx="1">
+                            <a:schemeClr val="accent1"/>
+                          </a:lnRef>
+                          <a:fillRef idx="0">
+                            <a:schemeClr val="accent1"/>
+                          </a:fillRef>
+                          <a:effectRef idx="0">
+                            <a:schemeClr val="accent1"/>
+                          </a:effectRef>
+                          <a:fontRef idx="minor">
+                            <a:schemeClr val="tx1"/>
+                          </a:fontRef>
+                        </wps:style>
+                        <wps:bodyPr/>
+                      </wps:wsp>
+                      <wps:wsp>
+                        <wps:cNvPr id="291" name="Straight Arrow Connector 291"/>
+                        <wps:cNvCnPr/>
+                        <wps:spPr>
+                          <a:xfrm>
+                            <a:off x="2977116" y="1669312"/>
+                            <a:ext cx="594995" cy="914400"/>
+                          </a:xfrm>
+                          <a:prstGeom prst="straightConnector1">
+                            <a:avLst/>
+                          </a:prstGeom>
+                          <a:ln>
+                            <a:tailEnd type="arrow"/>
+                          </a:ln>
+                        </wps:spPr>
+                        <wps:style>
+                          <a:lnRef idx="1">
+                            <a:schemeClr val="accent1"/>
+                          </a:lnRef>
+                          <a:fillRef idx="0">
+                            <a:schemeClr val="accent1"/>
+                          </a:fillRef>
+                          <a:effectRef idx="0">
+                            <a:schemeClr val="accent1"/>
+                          </a:effectRef>
+                          <a:fontRef idx="minor">
+                            <a:schemeClr val="tx1"/>
+                          </a:fontRef>
+                        </wps:style>
+                        <wps:bodyPr/>
+                      </wps:wsp>
+                    </wpg:wgp>
+                  </a:graphicData>
+                </a:graphic>
+              </wp:anchor>
+            </w:drawing>
+          </mc:Choice>
+          <mc:Fallback>
+            <w:pict>
+              <v:group id="Group 295" o:spid="_x0000_s1026" style="position:absolute;margin-left:-26.8pt;margin-top:6.35pt;width:515.7pt;height:263.7pt;z-index:251695104" coordsize="65496,33492" o:gfxdata="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